<commit_message>
informação sobre servidor remoto
</commit_message>
<xml_diff>
--- a/comandosGit.docx
+++ b/comandosGit.docx
@@ -733,8 +733,6 @@
           <w:lang w:eastAsia="pt-BR"/>
         </w:rPr>
       </w:pPr>
-      <w:bookmarkStart w:id="0" w:name="_GoBack"/>
-      <w:bookmarkEnd w:id="0"/>
     </w:p>
     <w:p>
       <w:pPr>
@@ -3345,7 +3343,29 @@
           <w:szCs w:val="24"/>
           <w:lang w:eastAsia="pt-BR"/>
         </w:rPr>
-        <w:t xml:space="preserve">- crie o repositório remoto na pasta/diretório do </w:t>
+        <w:t xml:space="preserve">- </w:t>
+      </w:r>
+      <w:r>
+        <w:rPr>
+          <w:rFonts w:ascii="Segoe UI" w:eastAsia="Times New Roman" w:hAnsi="Segoe UI" w:cs="Segoe UI"/>
+          <w:b/>
+          <w:color w:val="212529"/>
+          <w:sz w:val="24"/>
+          <w:szCs w:val="24"/>
+          <w:lang w:eastAsia="pt-BR"/>
+        </w:rPr>
+        <w:t>C</w:t>
+      </w:r>
+      <w:r>
+        <w:rPr>
+          <w:rFonts w:ascii="Segoe UI" w:eastAsia="Times New Roman" w:hAnsi="Segoe UI" w:cs="Segoe UI"/>
+          <w:b/>
+          <w:color w:val="212529"/>
+          <w:sz w:val="24"/>
+          <w:szCs w:val="24"/>
+          <w:lang w:eastAsia="pt-BR"/>
+        </w:rPr>
+        <w:t xml:space="preserve">rie o repositório remoto na pasta/diretório do </w:t>
       </w:r>
       <w:proofErr w:type="spellStart"/>
       <w:proofErr w:type="gramStart"/>
@@ -3615,7 +3635,29 @@
           <w:szCs w:val="24"/>
           <w:lang w:eastAsia="pt-BR"/>
         </w:rPr>
-        <w:t xml:space="preserve">- crie e acesse a nova </w:t>
+        <w:t xml:space="preserve">- </w:t>
+      </w:r>
+      <w:r>
+        <w:rPr>
+          <w:rFonts w:ascii="Segoe UI" w:eastAsia="Times New Roman" w:hAnsi="Segoe UI" w:cs="Segoe UI"/>
+          <w:b/>
+          <w:color w:val="212529"/>
+          <w:sz w:val="24"/>
+          <w:szCs w:val="24"/>
+          <w:lang w:eastAsia="pt-BR"/>
+        </w:rPr>
+        <w:t>C</w:t>
+      </w:r>
+      <w:r>
+        <w:rPr>
+          <w:rFonts w:ascii="Segoe UI" w:eastAsia="Times New Roman" w:hAnsi="Segoe UI" w:cs="Segoe UI"/>
+          <w:b/>
+          <w:color w:val="212529"/>
+          <w:sz w:val="24"/>
+          <w:szCs w:val="24"/>
+          <w:lang w:eastAsia="pt-BR"/>
+        </w:rPr>
+        <w:t xml:space="preserve">rie e acesse a nova </w:t>
       </w:r>
       <w:proofErr w:type="spellStart"/>
       <w:r>
@@ -3767,7 +3809,29 @@
           <w:szCs w:val="24"/>
           <w:lang w:eastAsia="pt-BR"/>
         </w:rPr>
-        <w:t xml:space="preserve">- crie um </w:t>
+        <w:t xml:space="preserve">- </w:t>
+      </w:r>
+      <w:r>
+        <w:rPr>
+          <w:rFonts w:ascii="Segoe UI" w:eastAsia="Times New Roman" w:hAnsi="Segoe UI" w:cs="Segoe UI"/>
+          <w:b/>
+          <w:color w:val="212529"/>
+          <w:sz w:val="24"/>
+          <w:szCs w:val="24"/>
+          <w:lang w:eastAsia="pt-BR"/>
+        </w:rPr>
+        <w:t>C</w:t>
+      </w:r>
+      <w:r>
+        <w:rPr>
+          <w:rFonts w:ascii="Segoe UI" w:eastAsia="Times New Roman" w:hAnsi="Segoe UI" w:cs="Segoe UI"/>
+          <w:b/>
+          <w:color w:val="212529"/>
+          <w:sz w:val="24"/>
+          <w:szCs w:val="24"/>
+          <w:lang w:eastAsia="pt-BR"/>
+        </w:rPr>
+        <w:t xml:space="preserve">rie um </w:t>
       </w:r>
       <w:proofErr w:type="spellStart"/>
       <w:r>
@@ -3967,13 +4031,3403 @@
     </w:p>
     <w:p>
       <w:pPr>
-        <w:rPr>
-          <w:rFonts w:ascii="Consolas" w:eastAsia="Times New Roman" w:hAnsi="Consolas" w:cs="Consolas"/>
-          <w:sz w:val="20"/>
-          <w:szCs w:val="20"/>
+        <w:pStyle w:val="PargrafodaLista"/>
+        <w:numPr>
+          <w:ilvl w:val="0"/>
+          <w:numId w:val="2"/>
+        </w:numPr>
+        <w:rPr>
+          <w:rFonts w:ascii="Arial" w:eastAsia="Times New Roman" w:hAnsi="Arial" w:cs="Arial"/>
+          <w:b/>
+          <w:i/>
+          <w:color w:val="212529"/>
+          <w:sz w:val="26"/>
+          <w:szCs w:val="26"/>
+          <w:lang w:eastAsia="pt-BR"/>
+        </w:rPr>
+      </w:pPr>
+      <w:r>
+        <w:rPr>
+          <w:rFonts w:ascii="Arial" w:eastAsia="Times New Roman" w:hAnsi="Arial" w:cs="Arial"/>
+          <w:b/>
+          <w:i/>
+          <w:color w:val="212529"/>
+          <w:sz w:val="26"/>
+          <w:szCs w:val="26"/>
+          <w:lang w:eastAsia="pt-BR"/>
+        </w:rPr>
+        <w:lastRenderedPageBreak/>
+        <w:t>Criando um repositório puro (</w:t>
+      </w:r>
+      <w:proofErr w:type="spellStart"/>
+      <w:r>
+        <w:rPr>
+          <w:rFonts w:ascii="Arial" w:eastAsia="Times New Roman" w:hAnsi="Arial" w:cs="Arial"/>
+          <w:b/>
+          <w:i/>
+          <w:color w:val="212529"/>
+          <w:sz w:val="26"/>
+          <w:szCs w:val="26"/>
+          <w:lang w:eastAsia="pt-BR"/>
+        </w:rPr>
+        <w:t>bare</w:t>
+      </w:r>
+      <w:proofErr w:type="spellEnd"/>
+      <w:r>
+        <w:rPr>
+          <w:rFonts w:ascii="Arial" w:eastAsia="Times New Roman" w:hAnsi="Arial" w:cs="Arial"/>
+          <w:b/>
+          <w:i/>
+          <w:color w:val="212529"/>
+          <w:sz w:val="26"/>
+          <w:szCs w:val="26"/>
+          <w:lang w:eastAsia="pt-BR"/>
+        </w:rPr>
+        <w:t>) para ser nosso servidor (na própria máquina/</w:t>
+      </w:r>
+      <w:proofErr w:type="spellStart"/>
+      <w:proofErr w:type="gramStart"/>
+      <w:r>
+        <w:rPr>
+          <w:rFonts w:ascii="Arial" w:eastAsia="Times New Roman" w:hAnsi="Arial" w:cs="Arial"/>
+          <w:b/>
+          <w:i/>
+          <w:color w:val="212529"/>
+          <w:sz w:val="26"/>
+          <w:szCs w:val="26"/>
+          <w:lang w:eastAsia="pt-BR"/>
+        </w:rPr>
+        <w:t>pc</w:t>
+      </w:r>
+      <w:proofErr w:type="spellEnd"/>
+      <w:proofErr w:type="gramEnd"/>
+      <w:r>
+        <w:rPr>
+          <w:rFonts w:ascii="Arial" w:eastAsia="Times New Roman" w:hAnsi="Arial" w:cs="Arial"/>
+          <w:b/>
+          <w:i/>
+          <w:color w:val="212529"/>
+          <w:sz w:val="26"/>
+          <w:szCs w:val="26"/>
+          <w:lang w:eastAsia="pt-BR"/>
+        </w:rPr>
+        <w:t>)</w:t>
+      </w:r>
+    </w:p>
+    <w:p>
+      <w:pPr>
+        <w:rPr>
+          <w:rFonts w:ascii="Segoe UI" w:eastAsia="Times New Roman" w:hAnsi="Segoe UI" w:cs="Segoe UI"/>
+          <w:b/>
+          <w:color w:val="212529"/>
+          <w:sz w:val="24"/>
+          <w:szCs w:val="24"/>
+          <w:lang w:eastAsia="pt-BR"/>
+        </w:rPr>
+      </w:pPr>
+      <w:r>
+        <w:rPr>
+          <w:rFonts w:ascii="Segoe UI" w:eastAsia="Times New Roman" w:hAnsi="Segoe UI" w:cs="Segoe UI"/>
+          <w:b/>
+          <w:color w:val="212529"/>
+          <w:sz w:val="24"/>
+          <w:szCs w:val="24"/>
+          <w:lang w:eastAsia="pt-BR"/>
+        </w:rPr>
+        <w:t>- Crie e acesse uma pasta que será nosso servidor</w:t>
+      </w:r>
+    </w:p>
+    <w:p>
+      <w:pPr>
+        <w:shd w:val="clear" w:color="auto" w:fill="EFF0F1"/>
+        <w:tabs>
+          <w:tab w:val="left" w:pos="916"/>
+          <w:tab w:val="left" w:pos="1832"/>
+          <w:tab w:val="left" w:pos="2748"/>
+          <w:tab w:val="left" w:pos="3664"/>
+          <w:tab w:val="left" w:pos="4580"/>
+          <w:tab w:val="left" w:pos="5496"/>
+          <w:tab w:val="left" w:pos="6412"/>
+          <w:tab w:val="left" w:pos="7328"/>
+          <w:tab w:val="left" w:pos="8244"/>
+          <w:tab w:val="left" w:pos="9160"/>
+          <w:tab w:val="left" w:pos="10076"/>
+          <w:tab w:val="left" w:pos="10992"/>
+          <w:tab w:val="left" w:pos="11908"/>
+          <w:tab w:val="left" w:pos="12824"/>
+          <w:tab w:val="left" w:pos="13740"/>
+          <w:tab w:val="left" w:pos="14656"/>
+        </w:tabs>
+        <w:spacing w:after="0" w:line="240" w:lineRule="auto"/>
+        <w:rPr>
+          <w:rFonts w:ascii="Consolas" w:eastAsia="Times New Roman" w:hAnsi="Consolas" w:cs="Consolas"/>
+          <w:color w:val="212529"/>
+          <w:sz w:val="20"/>
+          <w:szCs w:val="20"/>
+          <w:shd w:val="clear" w:color="auto" w:fill="EFF0F1"/>
           <w:lang w:val="en-US" w:eastAsia="pt-BR"/>
         </w:rPr>
       </w:pPr>
+      <w:proofErr w:type="spellStart"/>
+      <w:proofErr w:type="gramStart"/>
+      <w:r>
+        <w:rPr>
+          <w:rFonts w:ascii="Consolas" w:eastAsia="Times New Roman" w:hAnsi="Consolas" w:cs="Consolas"/>
+          <w:color w:val="212529"/>
+          <w:sz w:val="20"/>
+          <w:szCs w:val="20"/>
+          <w:shd w:val="clear" w:color="auto" w:fill="EFF0F1"/>
+          <w:lang w:val="en-US" w:eastAsia="pt-BR"/>
+        </w:rPr>
+        <w:t>mkdir</w:t>
+      </w:r>
+      <w:proofErr w:type="spellEnd"/>
+      <w:proofErr w:type="gramEnd"/>
+      <w:r>
+        <w:rPr>
+          <w:rFonts w:ascii="Consolas" w:eastAsia="Times New Roman" w:hAnsi="Consolas" w:cs="Consolas"/>
+          <w:color w:val="212529"/>
+          <w:sz w:val="20"/>
+          <w:szCs w:val="20"/>
+          <w:shd w:val="clear" w:color="auto" w:fill="EFF0F1"/>
+          <w:lang w:val="en-US" w:eastAsia="pt-BR"/>
+        </w:rPr>
+        <w:t xml:space="preserve"> nome-servidor</w:t>
+      </w:r>
+    </w:p>
+    <w:p>
+      <w:pPr>
+        <w:shd w:val="clear" w:color="auto" w:fill="EFF0F1"/>
+        <w:tabs>
+          <w:tab w:val="left" w:pos="916"/>
+          <w:tab w:val="left" w:pos="1832"/>
+          <w:tab w:val="left" w:pos="2748"/>
+          <w:tab w:val="left" w:pos="3664"/>
+          <w:tab w:val="left" w:pos="4580"/>
+          <w:tab w:val="left" w:pos="5496"/>
+          <w:tab w:val="left" w:pos="6412"/>
+          <w:tab w:val="left" w:pos="7328"/>
+          <w:tab w:val="left" w:pos="8244"/>
+          <w:tab w:val="left" w:pos="9160"/>
+          <w:tab w:val="left" w:pos="10076"/>
+          <w:tab w:val="left" w:pos="10992"/>
+          <w:tab w:val="left" w:pos="11908"/>
+          <w:tab w:val="left" w:pos="12824"/>
+          <w:tab w:val="left" w:pos="13740"/>
+          <w:tab w:val="left" w:pos="14656"/>
+        </w:tabs>
+        <w:spacing w:after="0" w:line="240" w:lineRule="auto"/>
+        <w:rPr>
+          <w:rFonts w:ascii="Consolas" w:eastAsia="Times New Roman" w:hAnsi="Consolas" w:cs="Consolas"/>
+          <w:color w:val="212529"/>
+          <w:sz w:val="20"/>
+          <w:szCs w:val="20"/>
+          <w:shd w:val="clear" w:color="auto" w:fill="EFF0F1"/>
+          <w:lang w:val="en-US" w:eastAsia="pt-BR"/>
+        </w:rPr>
+      </w:pPr>
+      <w:proofErr w:type="gramStart"/>
+      <w:r>
+        <w:rPr>
+          <w:rFonts w:ascii="Consolas" w:eastAsia="Times New Roman" w:hAnsi="Consolas" w:cs="Consolas"/>
+          <w:color w:val="212529"/>
+          <w:sz w:val="20"/>
+          <w:szCs w:val="20"/>
+          <w:shd w:val="clear" w:color="auto" w:fill="EFF0F1"/>
+          <w:lang w:val="en-US" w:eastAsia="pt-BR"/>
+        </w:rPr>
+        <w:t>cd</w:t>
+      </w:r>
+      <w:proofErr w:type="gramEnd"/>
+      <w:r>
+        <w:rPr>
+          <w:rFonts w:ascii="Consolas" w:eastAsia="Times New Roman" w:hAnsi="Consolas" w:cs="Consolas"/>
+          <w:color w:val="212529"/>
+          <w:sz w:val="20"/>
+          <w:szCs w:val="20"/>
+          <w:shd w:val="clear" w:color="auto" w:fill="EFF0F1"/>
+          <w:lang w:val="en-US" w:eastAsia="pt-BR"/>
+        </w:rPr>
+        <w:t xml:space="preserve"> </w:t>
+      </w:r>
+      <w:proofErr w:type="spellStart"/>
+      <w:r>
+        <w:rPr>
+          <w:rFonts w:ascii="Consolas" w:eastAsia="Times New Roman" w:hAnsi="Consolas" w:cs="Consolas"/>
+          <w:color w:val="212529"/>
+          <w:sz w:val="20"/>
+          <w:szCs w:val="20"/>
+          <w:shd w:val="clear" w:color="auto" w:fill="EFF0F1"/>
+          <w:lang w:val="en-US" w:eastAsia="pt-BR"/>
+        </w:rPr>
+        <w:t>caminho</w:t>
+      </w:r>
+      <w:proofErr w:type="spellEnd"/>
+      <w:r>
+        <w:rPr>
+          <w:rFonts w:ascii="Consolas" w:eastAsia="Times New Roman" w:hAnsi="Consolas" w:cs="Consolas"/>
+          <w:color w:val="212529"/>
+          <w:sz w:val="20"/>
+          <w:szCs w:val="20"/>
+          <w:shd w:val="clear" w:color="auto" w:fill="EFF0F1"/>
+          <w:lang w:val="en-US" w:eastAsia="pt-BR"/>
+        </w:rPr>
+        <w:t>/</w:t>
+      </w:r>
+      <w:proofErr w:type="spellStart"/>
+      <w:r>
+        <w:rPr>
+          <w:rFonts w:ascii="Consolas" w:eastAsia="Times New Roman" w:hAnsi="Consolas" w:cs="Consolas"/>
+          <w:color w:val="212529"/>
+          <w:sz w:val="20"/>
+          <w:szCs w:val="20"/>
+          <w:shd w:val="clear" w:color="auto" w:fill="EFF0F1"/>
+          <w:lang w:val="en-US" w:eastAsia="pt-BR"/>
+        </w:rPr>
+        <w:t>NomeServidor</w:t>
+      </w:r>
+      <w:proofErr w:type="spellEnd"/>
+    </w:p>
+    <w:p>
+      <w:pPr>
+        <w:shd w:val="clear" w:color="auto" w:fill="EFF0F1"/>
+        <w:tabs>
+          <w:tab w:val="left" w:pos="916"/>
+          <w:tab w:val="left" w:pos="1832"/>
+          <w:tab w:val="left" w:pos="2748"/>
+          <w:tab w:val="left" w:pos="3664"/>
+          <w:tab w:val="left" w:pos="4580"/>
+          <w:tab w:val="left" w:pos="5496"/>
+          <w:tab w:val="left" w:pos="6412"/>
+          <w:tab w:val="left" w:pos="7328"/>
+          <w:tab w:val="left" w:pos="8244"/>
+          <w:tab w:val="left" w:pos="9160"/>
+          <w:tab w:val="left" w:pos="10076"/>
+          <w:tab w:val="left" w:pos="10992"/>
+          <w:tab w:val="left" w:pos="11908"/>
+          <w:tab w:val="left" w:pos="12824"/>
+          <w:tab w:val="left" w:pos="13740"/>
+          <w:tab w:val="left" w:pos="14656"/>
+        </w:tabs>
+        <w:spacing w:after="0" w:line="240" w:lineRule="auto"/>
+        <w:rPr>
+          <w:rFonts w:ascii="Consolas" w:eastAsia="Times New Roman" w:hAnsi="Consolas" w:cs="Consolas"/>
+          <w:color w:val="212529"/>
+          <w:sz w:val="20"/>
+          <w:szCs w:val="20"/>
+          <w:shd w:val="clear" w:color="auto" w:fill="EFF0F1"/>
+          <w:lang w:val="en-US" w:eastAsia="pt-BR"/>
+        </w:rPr>
+      </w:pPr>
+      <w:proofErr w:type="spellStart"/>
+      <w:proofErr w:type="gramStart"/>
+      <w:r>
+        <w:rPr>
+          <w:rFonts w:ascii="Consolas" w:eastAsia="Times New Roman" w:hAnsi="Consolas" w:cs="Consolas"/>
+          <w:color w:val="212529"/>
+          <w:sz w:val="20"/>
+          <w:szCs w:val="20"/>
+          <w:shd w:val="clear" w:color="auto" w:fill="EFF0F1"/>
+          <w:lang w:val="en-US" w:eastAsia="pt-BR"/>
+        </w:rPr>
+        <w:t>git</w:t>
+      </w:r>
+      <w:proofErr w:type="spellEnd"/>
+      <w:proofErr w:type="gramEnd"/>
+      <w:r>
+        <w:rPr>
+          <w:rFonts w:ascii="Consolas" w:eastAsia="Times New Roman" w:hAnsi="Consolas" w:cs="Consolas"/>
+          <w:color w:val="212529"/>
+          <w:sz w:val="20"/>
+          <w:szCs w:val="20"/>
+          <w:shd w:val="clear" w:color="auto" w:fill="EFF0F1"/>
+          <w:lang w:val="en-US" w:eastAsia="pt-BR"/>
+        </w:rPr>
+        <w:t xml:space="preserve"> </w:t>
+      </w:r>
+      <w:proofErr w:type="spellStart"/>
+      <w:r>
+        <w:rPr>
+          <w:rFonts w:ascii="Consolas" w:eastAsia="Times New Roman" w:hAnsi="Consolas" w:cs="Consolas"/>
+          <w:color w:val="212529"/>
+          <w:sz w:val="20"/>
+          <w:szCs w:val="20"/>
+          <w:shd w:val="clear" w:color="auto" w:fill="EFF0F1"/>
+          <w:lang w:val="en-US" w:eastAsia="pt-BR"/>
+        </w:rPr>
+        <w:t>init</w:t>
+      </w:r>
+      <w:proofErr w:type="spellEnd"/>
+      <w:r>
+        <w:rPr>
+          <w:rFonts w:ascii="Consolas" w:eastAsia="Times New Roman" w:hAnsi="Consolas" w:cs="Consolas"/>
+          <w:color w:val="212529"/>
+          <w:sz w:val="20"/>
+          <w:szCs w:val="20"/>
+          <w:shd w:val="clear" w:color="auto" w:fill="EFF0F1"/>
+          <w:lang w:val="en-US" w:eastAsia="pt-BR"/>
+        </w:rPr>
+        <w:t xml:space="preserve"> --bare</w:t>
+      </w:r>
+    </w:p>
+    <w:p>
+      <w:pPr>
+        <w:rPr>
+          <w:rFonts w:ascii="Consolas" w:eastAsia="Times New Roman" w:hAnsi="Consolas" w:cs="Consolas"/>
+          <w:sz w:val="20"/>
+          <w:szCs w:val="20"/>
+          <w:lang w:val="en-US" w:eastAsia="pt-BR"/>
+        </w:rPr>
+      </w:pPr>
+    </w:p>
+    <w:p>
+      <w:pPr>
+        <w:rPr>
+          <w:rFonts w:ascii="Segoe UI" w:eastAsia="Times New Roman" w:hAnsi="Segoe UI" w:cs="Segoe UI"/>
+          <w:b/>
+          <w:color w:val="212529"/>
+          <w:sz w:val="24"/>
+          <w:szCs w:val="24"/>
+          <w:lang w:eastAsia="pt-BR"/>
+        </w:rPr>
+      </w:pPr>
+      <w:r>
+        <w:rPr>
+          <w:rFonts w:ascii="Segoe UI" w:eastAsia="Times New Roman" w:hAnsi="Segoe UI" w:cs="Segoe UI"/>
+          <w:b/>
+          <w:color w:val="212529"/>
+          <w:sz w:val="24"/>
+          <w:szCs w:val="24"/>
+          <w:lang w:eastAsia="pt-BR"/>
+        </w:rPr>
+        <w:t xml:space="preserve">- </w:t>
+      </w:r>
+      <w:r>
+        <w:rPr>
+          <w:rFonts w:ascii="Segoe UI" w:eastAsia="Times New Roman" w:hAnsi="Segoe UI" w:cs="Segoe UI"/>
+          <w:b/>
+          <w:color w:val="212529"/>
+          <w:sz w:val="24"/>
+          <w:szCs w:val="24"/>
+          <w:lang w:eastAsia="pt-BR"/>
+        </w:rPr>
+        <w:t xml:space="preserve">No diretório (pasta) que contém nosso repositório (arquivos e pastas) anteriormente criado (através do </w:t>
+      </w:r>
+      <w:proofErr w:type="spellStart"/>
+      <w:r>
+        <w:rPr>
+          <w:rFonts w:ascii="Segoe UI" w:eastAsia="Times New Roman" w:hAnsi="Segoe UI" w:cs="Segoe UI"/>
+          <w:b/>
+          <w:color w:val="212529"/>
+          <w:sz w:val="24"/>
+          <w:szCs w:val="24"/>
+          <w:lang w:eastAsia="pt-BR"/>
+        </w:rPr>
+        <w:t>git</w:t>
+      </w:r>
+      <w:proofErr w:type="spellEnd"/>
+      <w:r>
+        <w:rPr>
+          <w:rFonts w:ascii="Segoe UI" w:eastAsia="Times New Roman" w:hAnsi="Segoe UI" w:cs="Segoe UI"/>
+          <w:b/>
+          <w:color w:val="212529"/>
+          <w:sz w:val="24"/>
+          <w:szCs w:val="24"/>
+          <w:lang w:eastAsia="pt-BR"/>
+        </w:rPr>
+        <w:t xml:space="preserve"> </w:t>
+      </w:r>
+      <w:proofErr w:type="spellStart"/>
+      <w:r>
+        <w:rPr>
+          <w:rFonts w:ascii="Segoe UI" w:eastAsia="Times New Roman" w:hAnsi="Segoe UI" w:cs="Segoe UI"/>
+          <w:b/>
+          <w:color w:val="212529"/>
+          <w:sz w:val="24"/>
+          <w:szCs w:val="24"/>
+          <w:lang w:eastAsia="pt-BR"/>
+        </w:rPr>
+        <w:t>init</w:t>
+      </w:r>
+      <w:proofErr w:type="spellEnd"/>
+      <w:r>
+        <w:rPr>
+          <w:rFonts w:ascii="Segoe UI" w:eastAsia="Times New Roman" w:hAnsi="Segoe UI" w:cs="Segoe UI"/>
+          <w:b/>
+          <w:color w:val="212529"/>
+          <w:sz w:val="24"/>
+          <w:szCs w:val="24"/>
+          <w:lang w:eastAsia="pt-BR"/>
+        </w:rPr>
+        <w:t xml:space="preserve">), adicione o repositório servidor nomeando o servidor </w:t>
+      </w:r>
+      <w:proofErr w:type="gramStart"/>
+      <w:r>
+        <w:rPr>
+          <w:rFonts w:ascii="Segoe UI" w:eastAsia="Times New Roman" w:hAnsi="Segoe UI" w:cs="Segoe UI"/>
+          <w:b/>
+          <w:color w:val="212529"/>
+          <w:sz w:val="24"/>
+          <w:szCs w:val="24"/>
+          <w:lang w:eastAsia="pt-BR"/>
+        </w:rPr>
+        <w:t>remoto</w:t>
+      </w:r>
+      <w:proofErr w:type="gramEnd"/>
+      <w:r>
+        <w:rPr>
+          <w:rFonts w:ascii="Segoe UI" w:eastAsia="Times New Roman" w:hAnsi="Segoe UI" w:cs="Segoe UI"/>
+          <w:b/>
+          <w:color w:val="212529"/>
+          <w:sz w:val="24"/>
+          <w:szCs w:val="24"/>
+          <w:lang w:eastAsia="pt-BR"/>
+        </w:rPr>
+        <w:t xml:space="preserve"> </w:t>
+      </w:r>
+    </w:p>
+    <w:p>
+      <w:pPr>
+        <w:shd w:val="clear" w:color="auto" w:fill="EFF0F1"/>
+        <w:tabs>
+          <w:tab w:val="left" w:pos="916"/>
+          <w:tab w:val="left" w:pos="1832"/>
+          <w:tab w:val="left" w:pos="2748"/>
+          <w:tab w:val="left" w:pos="3664"/>
+          <w:tab w:val="left" w:pos="4580"/>
+          <w:tab w:val="left" w:pos="5496"/>
+          <w:tab w:val="left" w:pos="6412"/>
+          <w:tab w:val="left" w:pos="7328"/>
+          <w:tab w:val="left" w:pos="8244"/>
+          <w:tab w:val="left" w:pos="9160"/>
+          <w:tab w:val="left" w:pos="10076"/>
+          <w:tab w:val="left" w:pos="10992"/>
+          <w:tab w:val="left" w:pos="11908"/>
+          <w:tab w:val="left" w:pos="12824"/>
+          <w:tab w:val="left" w:pos="13740"/>
+          <w:tab w:val="left" w:pos="14656"/>
+        </w:tabs>
+        <w:spacing w:after="0" w:line="240" w:lineRule="auto"/>
+        <w:rPr>
+          <w:rFonts w:ascii="Consolas" w:eastAsia="Times New Roman" w:hAnsi="Consolas" w:cs="Consolas"/>
+          <w:color w:val="212529"/>
+          <w:sz w:val="20"/>
+          <w:szCs w:val="20"/>
+          <w:shd w:val="clear" w:color="auto" w:fill="EFF0F1"/>
+          <w:lang w:eastAsia="pt-BR"/>
+        </w:rPr>
+      </w:pPr>
+      <w:proofErr w:type="spellStart"/>
+      <w:proofErr w:type="gramStart"/>
+      <w:r>
+        <w:rPr>
+          <w:rFonts w:ascii="Consolas" w:eastAsia="Times New Roman" w:hAnsi="Consolas" w:cs="Consolas"/>
+          <w:color w:val="212529"/>
+          <w:sz w:val="20"/>
+          <w:szCs w:val="20"/>
+          <w:shd w:val="clear" w:color="auto" w:fill="EFF0F1"/>
+          <w:lang w:eastAsia="pt-BR"/>
+        </w:rPr>
+        <w:t>git</w:t>
+      </w:r>
+      <w:proofErr w:type="spellEnd"/>
+      <w:proofErr w:type="gramEnd"/>
+      <w:r>
+        <w:rPr>
+          <w:rFonts w:ascii="Consolas" w:eastAsia="Times New Roman" w:hAnsi="Consolas" w:cs="Consolas"/>
+          <w:color w:val="212529"/>
+          <w:sz w:val="20"/>
+          <w:szCs w:val="20"/>
+          <w:shd w:val="clear" w:color="auto" w:fill="EFF0F1"/>
+          <w:lang w:eastAsia="pt-BR"/>
+        </w:rPr>
+        <w:t xml:space="preserve"> </w:t>
+      </w:r>
+      <w:proofErr w:type="spellStart"/>
+      <w:r>
+        <w:rPr>
+          <w:rFonts w:ascii="Consolas" w:eastAsia="Times New Roman" w:hAnsi="Consolas" w:cs="Consolas"/>
+          <w:color w:val="212529"/>
+          <w:sz w:val="20"/>
+          <w:szCs w:val="20"/>
+          <w:shd w:val="clear" w:color="auto" w:fill="EFF0F1"/>
+          <w:lang w:eastAsia="pt-BR"/>
+        </w:rPr>
+        <w:t>remote</w:t>
+      </w:r>
+      <w:proofErr w:type="spellEnd"/>
+      <w:r>
+        <w:rPr>
+          <w:rFonts w:ascii="Consolas" w:eastAsia="Times New Roman" w:hAnsi="Consolas" w:cs="Consolas"/>
+          <w:color w:val="212529"/>
+          <w:sz w:val="20"/>
+          <w:szCs w:val="20"/>
+          <w:shd w:val="clear" w:color="auto" w:fill="EFF0F1"/>
+          <w:lang w:eastAsia="pt-BR"/>
+        </w:rPr>
+        <w:t xml:space="preserve"> </w:t>
+      </w:r>
+      <w:proofErr w:type="spellStart"/>
+      <w:r>
+        <w:rPr>
+          <w:rFonts w:ascii="Consolas" w:eastAsia="Times New Roman" w:hAnsi="Consolas" w:cs="Consolas"/>
+          <w:color w:val="212529"/>
+          <w:sz w:val="20"/>
+          <w:szCs w:val="20"/>
+          <w:shd w:val="clear" w:color="auto" w:fill="EFF0F1"/>
+          <w:lang w:eastAsia="pt-BR"/>
+        </w:rPr>
+        <w:t>add</w:t>
+      </w:r>
+      <w:proofErr w:type="spellEnd"/>
+      <w:r>
+        <w:rPr>
+          <w:rFonts w:ascii="Consolas" w:eastAsia="Times New Roman" w:hAnsi="Consolas" w:cs="Consolas"/>
+          <w:color w:val="212529"/>
+          <w:sz w:val="20"/>
+          <w:szCs w:val="20"/>
+          <w:shd w:val="clear" w:color="auto" w:fill="EFF0F1"/>
+          <w:lang w:eastAsia="pt-BR"/>
+        </w:rPr>
+        <w:t xml:space="preserve"> nome-servidor-remoto caminho/</w:t>
+      </w:r>
+      <w:proofErr w:type="spellStart"/>
+      <w:r>
+        <w:rPr>
+          <w:rFonts w:ascii="Consolas" w:eastAsia="Times New Roman" w:hAnsi="Consolas" w:cs="Consolas"/>
+          <w:color w:val="212529"/>
+          <w:sz w:val="20"/>
+          <w:szCs w:val="20"/>
+          <w:shd w:val="clear" w:color="auto" w:fill="EFF0F1"/>
+          <w:lang w:eastAsia="pt-BR"/>
+        </w:rPr>
+        <w:t>NomeServidor</w:t>
+      </w:r>
+      <w:proofErr w:type="spellEnd"/>
+    </w:p>
+    <w:p>
+      <w:pPr>
+        <w:rPr>
+          <w:rFonts w:ascii="Segoe UI" w:eastAsia="Times New Roman" w:hAnsi="Segoe UI" w:cs="Segoe UI"/>
+          <w:b/>
+          <w:bCs/>
+          <w:color w:val="212529"/>
+          <w:sz w:val="24"/>
+          <w:szCs w:val="24"/>
+          <w:lang w:eastAsia="pt-BR"/>
+        </w:rPr>
+      </w:pPr>
+      <w:proofErr w:type="spellStart"/>
+      <w:r>
+        <w:rPr>
+          <w:rFonts w:ascii="Segoe UI" w:eastAsia="Times New Roman" w:hAnsi="Segoe UI" w:cs="Segoe UI"/>
+          <w:b/>
+          <w:bCs/>
+          <w:color w:val="212529"/>
+          <w:sz w:val="24"/>
+          <w:szCs w:val="24"/>
+          <w:lang w:eastAsia="pt-BR"/>
+        </w:rPr>
+        <w:t>Obs</w:t>
+      </w:r>
+      <w:proofErr w:type="spellEnd"/>
+      <w:r>
+        <w:rPr>
+          <w:rFonts w:ascii="Segoe UI" w:eastAsia="Times New Roman" w:hAnsi="Segoe UI" w:cs="Segoe UI"/>
+          <w:b/>
+          <w:bCs/>
+          <w:color w:val="212529"/>
+          <w:sz w:val="24"/>
+          <w:szCs w:val="24"/>
+          <w:lang w:eastAsia="pt-BR"/>
+        </w:rPr>
+        <w:t xml:space="preserve">: nome-servidor-remoto pode ser local, </w:t>
+      </w:r>
+      <w:proofErr w:type="spellStart"/>
+      <w:r>
+        <w:rPr>
+          <w:rFonts w:ascii="Segoe UI" w:eastAsia="Times New Roman" w:hAnsi="Segoe UI" w:cs="Segoe UI"/>
+          <w:b/>
+          <w:bCs/>
+          <w:color w:val="212529"/>
+          <w:sz w:val="24"/>
+          <w:szCs w:val="24"/>
+          <w:lang w:eastAsia="pt-BR"/>
+        </w:rPr>
+        <w:t>origin</w:t>
+      </w:r>
+      <w:proofErr w:type="spellEnd"/>
+      <w:r>
+        <w:rPr>
+          <w:rFonts w:ascii="Segoe UI" w:eastAsia="Times New Roman" w:hAnsi="Segoe UI" w:cs="Segoe UI"/>
+          <w:b/>
+          <w:bCs/>
+          <w:color w:val="212529"/>
+          <w:sz w:val="24"/>
+          <w:szCs w:val="24"/>
+          <w:lang w:eastAsia="pt-BR"/>
+        </w:rPr>
+        <w:t xml:space="preserve"> (padrão quando clonamos servidores remotos), ou qualquer </w:t>
+      </w:r>
+      <w:proofErr w:type="gramStart"/>
+      <w:r>
+        <w:rPr>
+          <w:rFonts w:ascii="Segoe UI" w:eastAsia="Times New Roman" w:hAnsi="Segoe UI" w:cs="Segoe UI"/>
+          <w:b/>
+          <w:bCs/>
+          <w:color w:val="212529"/>
+          <w:sz w:val="24"/>
+          <w:szCs w:val="24"/>
+          <w:lang w:eastAsia="pt-BR"/>
+        </w:rPr>
+        <w:t>coisa</w:t>
+      </w:r>
+      <w:proofErr w:type="gramEnd"/>
+    </w:p>
+    <w:p>
+      <w:pPr>
+        <w:rPr>
+          <w:rFonts w:ascii="Segoe UI" w:eastAsia="Times New Roman" w:hAnsi="Segoe UI" w:cs="Segoe UI"/>
+          <w:b/>
+          <w:bCs/>
+          <w:color w:val="212529"/>
+          <w:sz w:val="24"/>
+          <w:szCs w:val="24"/>
+          <w:lang w:eastAsia="pt-BR"/>
+        </w:rPr>
+      </w:pPr>
+      <w:r>
+        <w:rPr>
+          <w:rFonts w:ascii="Segoe UI" w:eastAsia="Times New Roman" w:hAnsi="Segoe UI" w:cs="Segoe UI"/>
+          <w:b/>
+          <w:bCs/>
+          <w:color w:val="212529"/>
+          <w:sz w:val="24"/>
+          <w:szCs w:val="24"/>
+          <w:lang w:eastAsia="pt-BR"/>
+        </w:rPr>
+        <w:t>(*) Para editar o endereço/caminho de um servidor remoto</w:t>
+      </w:r>
+    </w:p>
+    <w:p>
+      <w:pPr>
+        <w:shd w:val="clear" w:color="auto" w:fill="EFF0F1"/>
+        <w:tabs>
+          <w:tab w:val="left" w:pos="916"/>
+          <w:tab w:val="left" w:pos="1832"/>
+          <w:tab w:val="left" w:pos="2748"/>
+          <w:tab w:val="left" w:pos="3664"/>
+          <w:tab w:val="left" w:pos="4580"/>
+          <w:tab w:val="left" w:pos="5496"/>
+          <w:tab w:val="left" w:pos="6412"/>
+          <w:tab w:val="left" w:pos="7328"/>
+          <w:tab w:val="left" w:pos="8244"/>
+          <w:tab w:val="left" w:pos="9160"/>
+          <w:tab w:val="left" w:pos="10076"/>
+          <w:tab w:val="left" w:pos="10992"/>
+          <w:tab w:val="left" w:pos="11908"/>
+          <w:tab w:val="left" w:pos="12824"/>
+          <w:tab w:val="left" w:pos="13740"/>
+          <w:tab w:val="left" w:pos="14656"/>
+        </w:tabs>
+        <w:spacing w:after="0" w:line="240" w:lineRule="auto"/>
+        <w:rPr>
+          <w:rFonts w:ascii="Consolas" w:eastAsia="Times New Roman" w:hAnsi="Consolas" w:cs="Consolas"/>
+          <w:color w:val="212529"/>
+          <w:sz w:val="20"/>
+          <w:szCs w:val="20"/>
+          <w:shd w:val="clear" w:color="auto" w:fill="EFF0F1"/>
+          <w:lang w:eastAsia="pt-BR"/>
+        </w:rPr>
+      </w:pPr>
+      <w:proofErr w:type="spellStart"/>
+      <w:proofErr w:type="gramStart"/>
+      <w:r>
+        <w:rPr>
+          <w:rFonts w:ascii="Consolas" w:eastAsia="Times New Roman" w:hAnsi="Consolas" w:cs="Consolas"/>
+          <w:color w:val="212529"/>
+          <w:sz w:val="20"/>
+          <w:szCs w:val="20"/>
+          <w:shd w:val="clear" w:color="auto" w:fill="EFF0F1"/>
+          <w:lang w:eastAsia="pt-BR"/>
+        </w:rPr>
+        <w:t>g</w:t>
+      </w:r>
+      <w:r>
+        <w:rPr>
+          <w:rFonts w:ascii="Consolas" w:eastAsia="Times New Roman" w:hAnsi="Consolas" w:cs="Consolas"/>
+          <w:color w:val="212529"/>
+          <w:sz w:val="20"/>
+          <w:szCs w:val="20"/>
+          <w:shd w:val="clear" w:color="auto" w:fill="EFF0F1"/>
+          <w:lang w:eastAsia="pt-BR"/>
+        </w:rPr>
+        <w:t>it</w:t>
+      </w:r>
+      <w:proofErr w:type="spellEnd"/>
+      <w:proofErr w:type="gramEnd"/>
+      <w:r>
+        <w:rPr>
+          <w:rFonts w:ascii="Consolas" w:eastAsia="Times New Roman" w:hAnsi="Consolas" w:cs="Consolas"/>
+          <w:color w:val="212529"/>
+          <w:sz w:val="20"/>
+          <w:szCs w:val="20"/>
+          <w:shd w:val="clear" w:color="auto" w:fill="EFF0F1"/>
+          <w:lang w:eastAsia="pt-BR"/>
+        </w:rPr>
+        <w:t xml:space="preserve"> </w:t>
+      </w:r>
+      <w:proofErr w:type="spellStart"/>
+      <w:r>
+        <w:rPr>
+          <w:rFonts w:ascii="Consolas" w:eastAsia="Times New Roman" w:hAnsi="Consolas" w:cs="Consolas"/>
+          <w:color w:val="212529"/>
+          <w:sz w:val="20"/>
+          <w:szCs w:val="20"/>
+          <w:shd w:val="clear" w:color="auto" w:fill="EFF0F1"/>
+          <w:lang w:eastAsia="pt-BR"/>
+        </w:rPr>
+        <w:t>remote</w:t>
+      </w:r>
+      <w:proofErr w:type="spellEnd"/>
+      <w:r>
+        <w:rPr>
+          <w:rFonts w:ascii="Consolas" w:eastAsia="Times New Roman" w:hAnsi="Consolas" w:cs="Consolas"/>
+          <w:color w:val="212529"/>
+          <w:sz w:val="20"/>
+          <w:szCs w:val="20"/>
+          <w:shd w:val="clear" w:color="auto" w:fill="EFF0F1"/>
+          <w:lang w:eastAsia="pt-BR"/>
+        </w:rPr>
+        <w:t xml:space="preserve"> set-</w:t>
+      </w:r>
+      <w:proofErr w:type="spellStart"/>
+      <w:r>
+        <w:rPr>
+          <w:rFonts w:ascii="Consolas" w:eastAsia="Times New Roman" w:hAnsi="Consolas" w:cs="Consolas"/>
+          <w:color w:val="212529"/>
+          <w:sz w:val="20"/>
+          <w:szCs w:val="20"/>
+          <w:shd w:val="clear" w:color="auto" w:fill="EFF0F1"/>
+          <w:lang w:eastAsia="pt-BR"/>
+        </w:rPr>
+        <w:t>url</w:t>
+      </w:r>
+      <w:proofErr w:type="spellEnd"/>
+      <w:r>
+        <w:rPr>
+          <w:rFonts w:ascii="Consolas" w:eastAsia="Times New Roman" w:hAnsi="Consolas" w:cs="Consolas"/>
+          <w:color w:val="212529"/>
+          <w:sz w:val="20"/>
+          <w:szCs w:val="20"/>
+          <w:shd w:val="clear" w:color="auto" w:fill="EFF0F1"/>
+          <w:lang w:eastAsia="pt-BR"/>
+        </w:rPr>
+        <w:t xml:space="preserve"> nome-servidor-remoto novo/caminho/</w:t>
+      </w:r>
+      <w:proofErr w:type="spellStart"/>
+      <w:r>
+        <w:rPr>
+          <w:rFonts w:ascii="Consolas" w:eastAsia="Times New Roman" w:hAnsi="Consolas" w:cs="Consolas"/>
+          <w:color w:val="212529"/>
+          <w:sz w:val="20"/>
+          <w:szCs w:val="20"/>
+          <w:shd w:val="clear" w:color="auto" w:fill="EFF0F1"/>
+          <w:lang w:eastAsia="pt-BR"/>
+        </w:rPr>
+        <w:t>NomeServidor</w:t>
+      </w:r>
+      <w:proofErr w:type="spellEnd"/>
+    </w:p>
+    <w:p>
+      <w:pPr>
+        <w:rPr>
+          <w:rFonts w:ascii="Segoe UI" w:eastAsia="Times New Roman" w:hAnsi="Segoe UI" w:cs="Segoe UI"/>
+          <w:b/>
+          <w:bCs/>
+          <w:color w:val="212529"/>
+          <w:sz w:val="24"/>
+          <w:szCs w:val="24"/>
+          <w:lang w:eastAsia="pt-BR"/>
+        </w:rPr>
+      </w:pPr>
+    </w:p>
+    <w:p>
+      <w:pPr>
+        <w:rPr>
+          <w:rFonts w:ascii="Segoe UI" w:eastAsia="Times New Roman" w:hAnsi="Segoe UI" w:cs="Segoe UI"/>
+          <w:b/>
+          <w:bCs/>
+          <w:color w:val="212529"/>
+          <w:sz w:val="24"/>
+          <w:szCs w:val="24"/>
+          <w:lang w:eastAsia="pt-BR"/>
+        </w:rPr>
+      </w:pPr>
+      <w:r>
+        <w:rPr>
+          <w:rFonts w:ascii="Segoe UI" w:eastAsia="Times New Roman" w:hAnsi="Segoe UI" w:cs="Segoe UI"/>
+          <w:b/>
+          <w:bCs/>
+          <w:color w:val="212529"/>
+          <w:sz w:val="24"/>
+          <w:szCs w:val="24"/>
+          <w:lang w:eastAsia="pt-BR"/>
+        </w:rPr>
+        <w:t xml:space="preserve">(*) Listando todos os controles </w:t>
+      </w:r>
+      <w:proofErr w:type="spellStart"/>
+      <w:r>
+        <w:rPr>
+          <w:rFonts w:ascii="Segoe UI" w:eastAsia="Times New Roman" w:hAnsi="Segoe UI" w:cs="Segoe UI"/>
+          <w:b/>
+          <w:bCs/>
+          <w:color w:val="212529"/>
+          <w:sz w:val="24"/>
+          <w:szCs w:val="24"/>
+          <w:lang w:eastAsia="pt-BR"/>
+        </w:rPr>
+        <w:t>remotes</w:t>
+      </w:r>
+      <w:proofErr w:type="spellEnd"/>
+      <w:r>
+        <w:rPr>
+          <w:rFonts w:ascii="Segoe UI" w:eastAsia="Times New Roman" w:hAnsi="Segoe UI" w:cs="Segoe UI"/>
+          <w:b/>
+          <w:bCs/>
+          <w:color w:val="212529"/>
+          <w:sz w:val="24"/>
+          <w:szCs w:val="24"/>
+          <w:lang w:eastAsia="pt-BR"/>
+        </w:rPr>
+        <w:t xml:space="preserve"> em que nosso repositório local esta associado</w:t>
+      </w:r>
+    </w:p>
+    <w:p>
+      <w:pPr>
+        <w:shd w:val="clear" w:color="auto" w:fill="EFF0F1"/>
+        <w:tabs>
+          <w:tab w:val="left" w:pos="916"/>
+          <w:tab w:val="left" w:pos="1832"/>
+          <w:tab w:val="left" w:pos="2748"/>
+          <w:tab w:val="left" w:pos="3664"/>
+          <w:tab w:val="left" w:pos="4580"/>
+          <w:tab w:val="left" w:pos="5496"/>
+          <w:tab w:val="left" w:pos="6412"/>
+          <w:tab w:val="left" w:pos="7328"/>
+          <w:tab w:val="left" w:pos="8244"/>
+          <w:tab w:val="left" w:pos="9160"/>
+          <w:tab w:val="left" w:pos="10076"/>
+          <w:tab w:val="left" w:pos="10992"/>
+          <w:tab w:val="left" w:pos="11908"/>
+          <w:tab w:val="left" w:pos="12824"/>
+          <w:tab w:val="left" w:pos="13740"/>
+          <w:tab w:val="left" w:pos="14656"/>
+        </w:tabs>
+        <w:spacing w:after="0" w:line="240" w:lineRule="auto"/>
+        <w:rPr>
+          <w:rFonts w:ascii="Consolas" w:eastAsia="Times New Roman" w:hAnsi="Consolas" w:cs="Consolas"/>
+          <w:color w:val="212529"/>
+          <w:sz w:val="20"/>
+          <w:szCs w:val="20"/>
+          <w:shd w:val="clear" w:color="auto" w:fill="EFF0F1"/>
+          <w:lang w:eastAsia="pt-BR"/>
+        </w:rPr>
+      </w:pPr>
+      <w:proofErr w:type="spellStart"/>
+      <w:proofErr w:type="gramStart"/>
+      <w:r>
+        <w:rPr>
+          <w:rFonts w:ascii="Consolas" w:eastAsia="Times New Roman" w:hAnsi="Consolas" w:cs="Consolas"/>
+          <w:color w:val="212529"/>
+          <w:sz w:val="20"/>
+          <w:szCs w:val="20"/>
+          <w:shd w:val="clear" w:color="auto" w:fill="EFF0F1"/>
+          <w:lang w:eastAsia="pt-BR"/>
+        </w:rPr>
+        <w:t>g</w:t>
+      </w:r>
+      <w:r>
+        <w:rPr>
+          <w:rFonts w:ascii="Consolas" w:eastAsia="Times New Roman" w:hAnsi="Consolas" w:cs="Consolas"/>
+          <w:color w:val="212529"/>
+          <w:sz w:val="20"/>
+          <w:szCs w:val="20"/>
+          <w:shd w:val="clear" w:color="auto" w:fill="EFF0F1"/>
+          <w:lang w:eastAsia="pt-BR"/>
+        </w:rPr>
+        <w:t>it</w:t>
+      </w:r>
+      <w:proofErr w:type="spellEnd"/>
+      <w:proofErr w:type="gramEnd"/>
+      <w:r>
+        <w:rPr>
+          <w:rFonts w:ascii="Consolas" w:eastAsia="Times New Roman" w:hAnsi="Consolas" w:cs="Consolas"/>
+          <w:color w:val="212529"/>
+          <w:sz w:val="20"/>
+          <w:szCs w:val="20"/>
+          <w:shd w:val="clear" w:color="auto" w:fill="EFF0F1"/>
+          <w:lang w:eastAsia="pt-BR"/>
+        </w:rPr>
+        <w:t xml:space="preserve"> </w:t>
+      </w:r>
+      <w:proofErr w:type="spellStart"/>
+      <w:r>
+        <w:rPr>
+          <w:rFonts w:ascii="Consolas" w:eastAsia="Times New Roman" w:hAnsi="Consolas" w:cs="Consolas"/>
+          <w:color w:val="212529"/>
+          <w:sz w:val="20"/>
+          <w:szCs w:val="20"/>
+          <w:shd w:val="clear" w:color="auto" w:fill="EFF0F1"/>
+          <w:lang w:eastAsia="pt-BR"/>
+        </w:rPr>
+        <w:t>remote</w:t>
+      </w:r>
+      <w:proofErr w:type="spellEnd"/>
+      <w:r>
+        <w:rPr>
+          <w:rFonts w:ascii="Consolas" w:eastAsia="Times New Roman" w:hAnsi="Consolas" w:cs="Consolas"/>
+          <w:color w:val="212529"/>
+          <w:sz w:val="20"/>
+          <w:szCs w:val="20"/>
+          <w:shd w:val="clear" w:color="auto" w:fill="EFF0F1"/>
+          <w:lang w:eastAsia="pt-BR"/>
+        </w:rPr>
+        <w:t xml:space="preserve"> –v</w:t>
+      </w:r>
+    </w:p>
+    <w:p>
+      <w:pPr>
+        <w:spacing w:after="0"/>
+        <w:rPr>
+          <w:rFonts w:ascii="Segoe UI" w:eastAsia="Times New Roman" w:hAnsi="Segoe UI" w:cs="Segoe UI"/>
+          <w:color w:val="212529"/>
+          <w:sz w:val="24"/>
+          <w:szCs w:val="24"/>
+          <w:lang w:eastAsia="pt-BR"/>
+        </w:rPr>
+      </w:pPr>
+    </w:p>
+    <w:p>
+      <w:pPr>
+        <w:spacing w:after="0"/>
+        <w:rPr>
+          <w:rFonts w:ascii="Segoe UI" w:eastAsia="Times New Roman" w:hAnsi="Segoe UI" w:cs="Segoe UI"/>
+          <w:color w:val="212529"/>
+          <w:sz w:val="24"/>
+          <w:szCs w:val="24"/>
+          <w:lang w:eastAsia="pt-BR"/>
+        </w:rPr>
+      </w:pPr>
+      <w:r>
+        <w:rPr>
+          <w:rFonts w:ascii="Segoe UI" w:eastAsia="Times New Roman" w:hAnsi="Segoe UI" w:cs="Segoe UI"/>
+          <w:noProof/>
+          <w:color w:val="212529"/>
+          <w:sz w:val="24"/>
+          <w:szCs w:val="24"/>
+          <w:lang w:eastAsia="pt-BR"/>
+        </w:rPr>
+        <mc:AlternateContent>
+          <mc:Choice Requires="wps">
+            <w:drawing>
+              <wp:anchor distT="0" distB="0" distL="114300" distR="114300" simplePos="0" relativeHeight="251659264" behindDoc="0" locked="0" layoutInCell="1" allowOverlap="1" wp14:anchorId="50FC89AD" wp14:editId="033A8373">
+                <wp:simplePos x="0" y="0"/>
+                <wp:positionH relativeFrom="column">
+                  <wp:posOffset>2929890</wp:posOffset>
+                </wp:positionH>
+                <wp:positionV relativeFrom="paragraph">
+                  <wp:posOffset>20955</wp:posOffset>
+                </wp:positionV>
+                <wp:extent cx="2590800" cy="1403985"/>
+                <wp:effectExtent l="0" t="0" r="19050" b="22225"/>
+                <wp:wrapNone/>
+                <wp:docPr id="307" name="Caixa de Texto 2"/>
+                <wp:cNvGraphicFramePr>
+                  <a:graphicFrameLocks xmlns:a="http://schemas.openxmlformats.org/drawingml/2006/main"/>
+                </wp:cNvGraphicFramePr>
+                <a:graphic xmlns:a="http://schemas.openxmlformats.org/drawingml/2006/main">
+                  <a:graphicData uri="http://schemas.microsoft.com/office/word/2010/wordprocessingShape">
+                    <wps:wsp>
+                      <wps:cNvSpPr txBox="1">
+                        <a:spLocks noChangeArrowheads="1"/>
+                      </wps:cNvSpPr>
+                      <wps:spPr bwMode="auto">
+                        <a:xfrm>
+                          <a:off x="0" y="0"/>
+                          <a:ext cx="2590800" cy="1403985"/>
+                        </a:xfrm>
+                        <a:prstGeom prst="rect">
+                          <a:avLst/>
+                        </a:prstGeom>
+                        <a:solidFill>
+                          <a:srgbClr val="FFFFFF"/>
+                        </a:solidFill>
+                        <a:ln w="9525">
+                          <a:solidFill>
+                            <a:srgbClr val="000000"/>
+                          </a:solidFill>
+                          <a:miter lim="800000"/>
+                          <a:headEnd/>
+                          <a:tailEnd/>
+                        </a:ln>
+                      </wps:spPr>
+                      <wps:txbx>
+                        <w:txbxContent>
+                          <w:p>
+                            <w:r>
+                              <w:t xml:space="preserve">O repositório do exemplo esta associado a </w:t>
+                            </w:r>
+                            <w:proofErr w:type="gramStart"/>
+                            <w:r>
+                              <w:t>3</w:t>
+                            </w:r>
+                            <w:proofErr w:type="gramEnd"/>
+                            <w:r>
+                              <w:t xml:space="preserve"> controles/servidores </w:t>
+                            </w:r>
+                            <w:proofErr w:type="spellStart"/>
+                            <w:r>
+                              <w:t>r</w:t>
+                            </w:r>
+                            <w:r>
+                              <w:t>emotes</w:t>
+                            </w:r>
+                            <w:proofErr w:type="spellEnd"/>
+                            <w:r>
+                              <w:t>: local, local2 e origin.</w:t>
+                            </w:r>
+                          </w:p>
+                        </w:txbxContent>
+                      </wps:txbx>
+                      <wps:bodyPr rot="0" vert="horz" wrap="square" lIns="91440" tIns="45720" rIns="91440" bIns="45720" anchor="t" anchorCtr="0">
+                        <a:spAutoFit/>
+                      </wps:bodyPr>
+                    </wps:wsp>
+                  </a:graphicData>
+                </a:graphic>
+                <wp14:sizeRelH relativeFrom="margin">
+                  <wp14:pctWidth>0</wp14:pctWidth>
+                </wp14:sizeRelH>
+                <wp14:sizeRelV relativeFrom="margin">
+                  <wp14:pctHeight>20000</wp14:pctHeight>
+                </wp14:sizeRelV>
+              </wp:anchor>
+            </w:drawing>
+          </mc:Choice>
+          <mc:Fallback>
+            <w:pict>
+              <v:shapetype id="_x0000_t202" coordsize="21600,21600" o:spt="202" path="m,l,21600r21600,l21600,xe">
+                <v:stroke joinstyle="miter"/>
+                <v:path gradientshapeok="t" o:connecttype="rect"/>
+              </v:shapetype>
+              <v:shape id="Caixa de Texto 2" o:spid="_x0000_s1026" type="#_x0000_t202" style="position:absolute;margin-left:230.7pt;margin-top:1.65pt;width:204pt;height:110.55pt;z-index:251659264;visibility:visible;mso-wrap-style:square;mso-width-percent:0;mso-height-percent:200;mso-wrap-distance-left:9pt;mso-wrap-distance-top:0;mso-wrap-distance-right:9pt;mso-wrap-distance-bottom:0;mso-position-horizontal:absolute;mso-position-horizontal-relative:text;mso-position-vertical:absolute;mso-position-vertical-relative:text;mso-width-percent:0;mso-height-percent:200;mso-width-relative:margin;mso-height-relative:margin;v-text-anchor:top" o:gfxdata="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">
+                <v:textbox style="mso-fit-shape-to-text:t">
+                  <w:txbxContent>
+                    <w:p>
+                      <w:r>
+                        <w:t xml:space="preserve">O repositório do exemplo esta associado a </w:t>
+                      </w:r>
+                      <w:proofErr w:type="gramStart"/>
+                      <w:r>
+                        <w:t>3</w:t>
+                      </w:r>
+                      <w:proofErr w:type="gramEnd"/>
+                      <w:r>
+                        <w:t xml:space="preserve"> controles/servidores </w:t>
+                      </w:r>
+                      <w:proofErr w:type="spellStart"/>
+                      <w:r>
+                        <w:t>r</w:t>
+                      </w:r>
+                      <w:r>
+                        <w:t>emotes</w:t>
+                      </w:r>
+                      <w:proofErr w:type="spellEnd"/>
+                      <w:r>
+                        <w:t>: local, local2 e origin.</w:t>
+                      </w:r>
+                    </w:p>
+                  </w:txbxContent>
+                </v:textbox>
+              </v:shape>
+            </w:pict>
+          </mc:Fallback>
+        </mc:AlternateContent>
+      </w:r>
+      <w:r>
+        <w:rPr>
+          <w:rFonts w:ascii="Segoe UI" w:eastAsia="Times New Roman" w:hAnsi="Segoe UI" w:cs="Segoe UI"/>
+          <w:color w:val="212529"/>
+          <w:sz w:val="24"/>
+          <w:szCs w:val="24"/>
+          <w:lang w:eastAsia="pt-BR"/>
+        </w:rPr>
+        <w:t>Exemplo de saída:</w:t>
+      </w:r>
+    </w:p>
+    <w:p>
+      <w:pPr>
+        <w:spacing w:after="0"/>
+        <w:rPr>
+          <w:rFonts w:ascii="Segoe UI" w:eastAsia="Times New Roman" w:hAnsi="Segoe UI" w:cs="Segoe UI"/>
+          <w:color w:val="212529"/>
+          <w:sz w:val="24"/>
+          <w:szCs w:val="24"/>
+          <w:lang w:eastAsia="pt-BR"/>
+        </w:rPr>
+      </w:pPr>
+      <w:proofErr w:type="gramStart"/>
+      <w:r>
+        <w:rPr>
+          <w:rFonts w:ascii="Segoe UI" w:eastAsia="Times New Roman" w:hAnsi="Segoe UI" w:cs="Segoe UI"/>
+          <w:color w:val="212529"/>
+          <w:sz w:val="24"/>
+          <w:szCs w:val="24"/>
+          <w:lang w:eastAsia="pt-BR"/>
+        </w:rPr>
+        <w:t>local</w:t>
+      </w:r>
+      <w:proofErr w:type="gramEnd"/>
+      <w:r>
+        <w:rPr>
+          <w:rFonts w:ascii="Segoe UI" w:eastAsia="Times New Roman" w:hAnsi="Segoe UI" w:cs="Segoe UI"/>
+          <w:color w:val="212529"/>
+          <w:sz w:val="24"/>
+          <w:szCs w:val="24"/>
+          <w:lang w:eastAsia="pt-BR"/>
+        </w:rPr>
+        <w:t xml:space="preserve">   C:/ServidorLocal (</w:t>
+      </w:r>
+      <w:proofErr w:type="spellStart"/>
+      <w:r>
+        <w:rPr>
+          <w:rFonts w:ascii="Segoe UI" w:eastAsia="Times New Roman" w:hAnsi="Segoe UI" w:cs="Segoe UI"/>
+          <w:color w:val="212529"/>
+          <w:sz w:val="24"/>
+          <w:szCs w:val="24"/>
+          <w:lang w:eastAsia="pt-BR"/>
+        </w:rPr>
+        <w:t>fetch</w:t>
+      </w:r>
+      <w:proofErr w:type="spellEnd"/>
+      <w:r>
+        <w:rPr>
+          <w:rFonts w:ascii="Segoe UI" w:eastAsia="Times New Roman" w:hAnsi="Segoe UI" w:cs="Segoe UI"/>
+          <w:color w:val="212529"/>
+          <w:sz w:val="24"/>
+          <w:szCs w:val="24"/>
+          <w:lang w:eastAsia="pt-BR"/>
+        </w:rPr>
+        <w:t>)</w:t>
+      </w:r>
+    </w:p>
+    <w:p>
+      <w:pPr>
+        <w:spacing w:after="0"/>
+        <w:rPr>
+          <w:rFonts w:ascii="Segoe UI" w:eastAsia="Times New Roman" w:hAnsi="Segoe UI" w:cs="Segoe UI"/>
+          <w:color w:val="212529"/>
+          <w:sz w:val="24"/>
+          <w:szCs w:val="24"/>
+          <w:lang w:eastAsia="pt-BR"/>
+        </w:rPr>
+      </w:pPr>
+      <w:proofErr w:type="gramStart"/>
+      <w:r>
+        <w:rPr>
+          <w:rFonts w:ascii="Segoe UI" w:eastAsia="Times New Roman" w:hAnsi="Segoe UI" w:cs="Segoe UI"/>
+          <w:color w:val="212529"/>
+          <w:sz w:val="24"/>
+          <w:szCs w:val="24"/>
+          <w:lang w:eastAsia="pt-BR"/>
+        </w:rPr>
+        <w:t>local</w:t>
+      </w:r>
+      <w:proofErr w:type="gramEnd"/>
+      <w:r>
+        <w:rPr>
+          <w:rFonts w:ascii="Segoe UI" w:eastAsia="Times New Roman" w:hAnsi="Segoe UI" w:cs="Segoe UI"/>
+          <w:color w:val="212529"/>
+          <w:sz w:val="24"/>
+          <w:szCs w:val="24"/>
+          <w:lang w:eastAsia="pt-BR"/>
+        </w:rPr>
+        <w:t xml:space="preserve">   C:/ServidorLocal (</w:t>
+      </w:r>
+      <w:proofErr w:type="spellStart"/>
+      <w:r>
+        <w:rPr>
+          <w:rFonts w:ascii="Segoe UI" w:eastAsia="Times New Roman" w:hAnsi="Segoe UI" w:cs="Segoe UI"/>
+          <w:color w:val="212529"/>
+          <w:sz w:val="24"/>
+          <w:szCs w:val="24"/>
+          <w:lang w:eastAsia="pt-BR"/>
+        </w:rPr>
+        <w:t>push</w:t>
+      </w:r>
+      <w:proofErr w:type="spellEnd"/>
+      <w:r>
+        <w:rPr>
+          <w:rFonts w:ascii="Segoe UI" w:eastAsia="Times New Roman" w:hAnsi="Segoe UI" w:cs="Segoe UI"/>
+          <w:color w:val="212529"/>
+          <w:sz w:val="24"/>
+          <w:szCs w:val="24"/>
+          <w:lang w:eastAsia="pt-BR"/>
+        </w:rPr>
+        <w:t>)</w:t>
+      </w:r>
+      <w:r>
+        <w:rPr>
+          <w:rFonts w:ascii="Segoe UI" w:eastAsia="Times New Roman" w:hAnsi="Segoe UI" w:cs="Segoe UI"/>
+          <w:color w:val="212529"/>
+          <w:sz w:val="24"/>
+          <w:szCs w:val="24"/>
+          <w:lang w:eastAsia="pt-BR"/>
+        </w:rPr>
+        <w:tab/>
+      </w:r>
+      <w:r>
+        <w:rPr>
+          <w:rFonts w:ascii="Segoe UI" w:eastAsia="Times New Roman" w:hAnsi="Segoe UI" w:cs="Segoe UI"/>
+          <w:color w:val="212529"/>
+          <w:sz w:val="24"/>
+          <w:szCs w:val="24"/>
+          <w:lang w:eastAsia="pt-BR"/>
+        </w:rPr>
+        <w:tab/>
+      </w:r>
+      <w:r>
+        <w:rPr>
+          <w:rFonts w:ascii="Segoe UI" w:eastAsia="Times New Roman" w:hAnsi="Segoe UI" w:cs="Segoe UI"/>
+          <w:color w:val="212529"/>
+          <w:sz w:val="24"/>
+          <w:szCs w:val="24"/>
+          <w:lang w:eastAsia="pt-BR"/>
+        </w:rPr>
+        <w:tab/>
+      </w:r>
+      <w:r>
+        <w:rPr>
+          <w:rFonts w:ascii="Segoe UI" w:eastAsia="Times New Roman" w:hAnsi="Segoe UI" w:cs="Segoe UI"/>
+          <w:color w:val="212529"/>
+          <w:sz w:val="24"/>
+          <w:szCs w:val="24"/>
+          <w:lang w:eastAsia="pt-BR"/>
+        </w:rPr>
+        <w:tab/>
+      </w:r>
+    </w:p>
+    <w:p>
+      <w:pPr>
+        <w:spacing w:after="0"/>
+        <w:rPr>
+          <w:rFonts w:ascii="Segoe UI" w:eastAsia="Times New Roman" w:hAnsi="Segoe UI" w:cs="Segoe UI"/>
+          <w:color w:val="212529"/>
+          <w:sz w:val="24"/>
+          <w:szCs w:val="24"/>
+          <w:lang w:eastAsia="pt-BR"/>
+        </w:rPr>
+      </w:pPr>
+      <w:proofErr w:type="gramStart"/>
+      <w:r>
+        <w:rPr>
+          <w:rFonts w:ascii="Segoe UI" w:eastAsia="Times New Roman" w:hAnsi="Segoe UI" w:cs="Segoe UI"/>
+          <w:color w:val="212529"/>
+          <w:sz w:val="24"/>
+          <w:szCs w:val="24"/>
+          <w:lang w:eastAsia="pt-BR"/>
+        </w:rPr>
+        <w:t>local2</w:t>
+      </w:r>
+      <w:proofErr w:type="gramEnd"/>
+      <w:r>
+        <w:rPr>
+          <w:rFonts w:ascii="Segoe UI" w:eastAsia="Times New Roman" w:hAnsi="Segoe UI" w:cs="Segoe UI"/>
+          <w:color w:val="212529"/>
+          <w:sz w:val="24"/>
+          <w:szCs w:val="24"/>
+          <w:lang w:eastAsia="pt-BR"/>
+        </w:rPr>
+        <w:t xml:space="preserve">  C:/ServidorLocal (</w:t>
+      </w:r>
+      <w:proofErr w:type="spellStart"/>
+      <w:r>
+        <w:rPr>
+          <w:rFonts w:ascii="Segoe UI" w:eastAsia="Times New Roman" w:hAnsi="Segoe UI" w:cs="Segoe UI"/>
+          <w:color w:val="212529"/>
+          <w:sz w:val="24"/>
+          <w:szCs w:val="24"/>
+          <w:lang w:eastAsia="pt-BR"/>
+        </w:rPr>
+        <w:t>fetch</w:t>
+      </w:r>
+      <w:proofErr w:type="spellEnd"/>
+      <w:r>
+        <w:rPr>
+          <w:rFonts w:ascii="Segoe UI" w:eastAsia="Times New Roman" w:hAnsi="Segoe UI" w:cs="Segoe UI"/>
+          <w:color w:val="212529"/>
+          <w:sz w:val="24"/>
+          <w:szCs w:val="24"/>
+          <w:lang w:eastAsia="pt-BR"/>
+        </w:rPr>
+        <w:t>)</w:t>
+      </w:r>
+    </w:p>
+    <w:p>
+      <w:pPr>
+        <w:spacing w:after="0"/>
+        <w:rPr>
+          <w:rFonts w:ascii="Segoe UI" w:eastAsia="Times New Roman" w:hAnsi="Segoe UI" w:cs="Segoe UI"/>
+          <w:color w:val="212529"/>
+          <w:sz w:val="24"/>
+          <w:szCs w:val="24"/>
+          <w:lang w:eastAsia="pt-BR"/>
+        </w:rPr>
+      </w:pPr>
+      <w:proofErr w:type="gramStart"/>
+      <w:r>
+        <w:rPr>
+          <w:rFonts w:ascii="Segoe UI" w:eastAsia="Times New Roman" w:hAnsi="Segoe UI" w:cs="Segoe UI"/>
+          <w:color w:val="212529"/>
+          <w:sz w:val="24"/>
+          <w:szCs w:val="24"/>
+          <w:lang w:eastAsia="pt-BR"/>
+        </w:rPr>
+        <w:t>local2</w:t>
+      </w:r>
+      <w:proofErr w:type="gramEnd"/>
+      <w:r>
+        <w:rPr>
+          <w:rFonts w:ascii="Segoe UI" w:eastAsia="Times New Roman" w:hAnsi="Segoe UI" w:cs="Segoe UI"/>
+          <w:color w:val="212529"/>
+          <w:sz w:val="24"/>
+          <w:szCs w:val="24"/>
+          <w:lang w:eastAsia="pt-BR"/>
+        </w:rPr>
+        <w:t xml:space="preserve">  C:/ServidorLocal (</w:t>
+      </w:r>
+      <w:proofErr w:type="spellStart"/>
+      <w:r>
+        <w:rPr>
+          <w:rFonts w:ascii="Segoe UI" w:eastAsia="Times New Roman" w:hAnsi="Segoe UI" w:cs="Segoe UI"/>
+          <w:color w:val="212529"/>
+          <w:sz w:val="24"/>
+          <w:szCs w:val="24"/>
+          <w:lang w:eastAsia="pt-BR"/>
+        </w:rPr>
+        <w:t>push</w:t>
+      </w:r>
+      <w:proofErr w:type="spellEnd"/>
+      <w:r>
+        <w:rPr>
+          <w:rFonts w:ascii="Segoe UI" w:eastAsia="Times New Roman" w:hAnsi="Segoe UI" w:cs="Segoe UI"/>
+          <w:color w:val="212529"/>
+          <w:sz w:val="24"/>
+          <w:szCs w:val="24"/>
+          <w:lang w:eastAsia="pt-BR"/>
+        </w:rPr>
+        <w:t>)</w:t>
+      </w:r>
+    </w:p>
+    <w:p>
+      <w:pPr>
+        <w:spacing w:after="0"/>
+        <w:rPr>
+          <w:rFonts w:ascii="Segoe UI" w:eastAsia="Times New Roman" w:hAnsi="Segoe UI" w:cs="Segoe UI"/>
+          <w:color w:val="212529"/>
+          <w:sz w:val="24"/>
+          <w:szCs w:val="24"/>
+          <w:lang w:eastAsia="pt-BR"/>
+        </w:rPr>
+      </w:pPr>
+      <w:proofErr w:type="spellStart"/>
+      <w:proofErr w:type="gramStart"/>
+      <w:r>
+        <w:rPr>
+          <w:rFonts w:ascii="Segoe UI" w:eastAsia="Times New Roman" w:hAnsi="Segoe UI" w:cs="Segoe UI"/>
+          <w:color w:val="212529"/>
+          <w:sz w:val="24"/>
+          <w:szCs w:val="24"/>
+          <w:lang w:eastAsia="pt-BR"/>
+        </w:rPr>
+        <w:t>origin</w:t>
+      </w:r>
+      <w:proofErr w:type="spellEnd"/>
+      <w:proofErr w:type="gramEnd"/>
+      <w:r>
+        <w:rPr>
+          <w:rFonts w:ascii="Segoe UI" w:eastAsia="Times New Roman" w:hAnsi="Segoe UI" w:cs="Segoe UI"/>
+          <w:color w:val="212529"/>
+          <w:sz w:val="24"/>
+          <w:szCs w:val="24"/>
+          <w:lang w:eastAsia="pt-BR"/>
+        </w:rPr>
+        <w:t xml:space="preserve">  https://github.com/LealJP/alura-git.git (</w:t>
+      </w:r>
+      <w:proofErr w:type="spellStart"/>
+      <w:r>
+        <w:rPr>
+          <w:rFonts w:ascii="Segoe UI" w:eastAsia="Times New Roman" w:hAnsi="Segoe UI" w:cs="Segoe UI"/>
+          <w:color w:val="212529"/>
+          <w:sz w:val="24"/>
+          <w:szCs w:val="24"/>
+          <w:lang w:eastAsia="pt-BR"/>
+        </w:rPr>
+        <w:t>fetch</w:t>
+      </w:r>
+      <w:proofErr w:type="spellEnd"/>
+      <w:r>
+        <w:rPr>
+          <w:rFonts w:ascii="Segoe UI" w:eastAsia="Times New Roman" w:hAnsi="Segoe UI" w:cs="Segoe UI"/>
+          <w:color w:val="212529"/>
+          <w:sz w:val="24"/>
+          <w:szCs w:val="24"/>
+          <w:lang w:eastAsia="pt-BR"/>
+        </w:rPr>
+        <w:t>)</w:t>
+      </w:r>
+    </w:p>
+    <w:p>
+      <w:pPr>
+        <w:spacing w:after="0"/>
+        <w:rPr>
+          <w:rFonts w:ascii="Segoe UI" w:eastAsia="Times New Roman" w:hAnsi="Segoe UI" w:cs="Segoe UI"/>
+          <w:color w:val="212529"/>
+          <w:sz w:val="24"/>
+          <w:szCs w:val="24"/>
+          <w:lang w:eastAsia="pt-BR"/>
+        </w:rPr>
+      </w:pPr>
+      <w:proofErr w:type="gramStart"/>
+      <w:r>
+        <w:rPr>
+          <w:rFonts w:ascii="Segoe UI" w:eastAsia="Times New Roman" w:hAnsi="Segoe UI" w:cs="Segoe UI"/>
+          <w:color w:val="212529"/>
+          <w:sz w:val="24"/>
+          <w:szCs w:val="24"/>
+          <w:lang w:eastAsia="pt-BR"/>
+        </w:rPr>
+        <w:t>origin  https</w:t>
+      </w:r>
+      <w:proofErr w:type="gramEnd"/>
+      <w:r>
+        <w:rPr>
+          <w:rFonts w:ascii="Segoe UI" w:eastAsia="Times New Roman" w:hAnsi="Segoe UI" w:cs="Segoe UI"/>
+          <w:color w:val="212529"/>
+          <w:sz w:val="24"/>
+          <w:szCs w:val="24"/>
+          <w:lang w:eastAsia="pt-BR"/>
+        </w:rPr>
+        <w:t>://github.com/LealJP/alura-git.git (push)</w:t>
+      </w:r>
+    </w:p>
+    <w:p>
+      <w:pPr>
+        <w:rPr>
+          <w:rFonts w:ascii="Segoe UI" w:eastAsia="Times New Roman" w:hAnsi="Segoe UI" w:cs="Segoe UI"/>
+          <w:b/>
+          <w:bCs/>
+          <w:color w:val="212529"/>
+          <w:sz w:val="24"/>
+          <w:szCs w:val="24"/>
+          <w:lang w:eastAsia="pt-BR"/>
+        </w:rPr>
+      </w:pPr>
+    </w:p>
+    <w:p>
+      <w:pPr>
+        <w:rPr>
+          <w:rFonts w:ascii="Segoe UI" w:eastAsia="Times New Roman" w:hAnsi="Segoe UI" w:cs="Segoe UI"/>
+          <w:b/>
+          <w:bCs/>
+          <w:color w:val="212529"/>
+          <w:sz w:val="24"/>
+          <w:szCs w:val="24"/>
+          <w:lang w:eastAsia="pt-BR"/>
+        </w:rPr>
+      </w:pPr>
+      <w:r>
+        <w:rPr>
+          <w:rFonts w:ascii="Consolas" w:eastAsia="Times New Roman" w:hAnsi="Consolas" w:cs="Consolas"/>
+          <w:color w:val="212529"/>
+          <w:sz w:val="20"/>
+          <w:szCs w:val="20"/>
+          <w:shd w:val="clear" w:color="auto" w:fill="EFF0F1"/>
+          <w:lang w:eastAsia="pt-BR"/>
+        </w:rPr>
+        <mc:AlternateContent>
+          <mc:Choice Requires="wps">
+            <w:drawing>
+              <wp:anchor distT="0" distB="0" distL="114300" distR="114300" simplePos="0" relativeHeight="251661312" behindDoc="0" locked="0" layoutInCell="1" allowOverlap="1" wp14:anchorId="50AEA191" wp14:editId="567915EF">
+                <wp:simplePos x="0" y="0"/>
+                <wp:positionH relativeFrom="column">
+                  <wp:posOffset>2929890</wp:posOffset>
+                </wp:positionH>
+                <wp:positionV relativeFrom="paragraph">
+                  <wp:posOffset>198755</wp:posOffset>
+                </wp:positionV>
+                <wp:extent cx="2590800" cy="1403985"/>
+                <wp:effectExtent l="0" t="0" r="19050" b="22225"/>
+                <wp:wrapNone/>
+                <wp:docPr id="1" name="Caixa de Texto 2"/>
+                <wp:cNvGraphicFramePr>
+                  <a:graphicFrameLocks xmlns:a="http://schemas.openxmlformats.org/drawingml/2006/main"/>
+                </wp:cNvGraphicFramePr>
+                <a:graphic xmlns:a="http://schemas.openxmlformats.org/drawingml/2006/main">
+                  <a:graphicData uri="http://schemas.microsoft.com/office/word/2010/wordprocessingShape">
+                    <wps:wsp>
+                      <wps:cNvSpPr txBox="1">
+                        <a:spLocks noChangeArrowheads="1"/>
+                      </wps:cNvSpPr>
+                      <wps:spPr bwMode="auto">
+                        <a:xfrm>
+                          <a:off x="0" y="0"/>
+                          <a:ext cx="2590800" cy="1403985"/>
+                        </a:xfrm>
+                        <a:prstGeom prst="rect">
+                          <a:avLst/>
+                        </a:prstGeom>
+                        <a:solidFill>
+                          <a:srgbClr val="FFFFFF"/>
+                        </a:solidFill>
+                        <a:ln w="9525">
+                          <a:solidFill>
+                            <a:srgbClr val="000000"/>
+                          </a:solidFill>
+                          <a:miter lim="800000"/>
+                          <a:headEnd/>
+                          <a:tailEnd/>
+                        </a:ln>
+                      </wps:spPr>
+                      <wps:txbx>
+                        <w:txbxContent>
+                          <w:p>
+                            <w:r>
+                              <w:t xml:space="preserve">Para o exemplo acima poderíamos excluir o local2 que possui mesmo caminho do local: </w:t>
+                            </w:r>
+                            <w:proofErr w:type="spellStart"/>
+                            <w:r>
+                              <w:t>git</w:t>
+                            </w:r>
+                            <w:proofErr w:type="spellEnd"/>
+                            <w:r>
+                              <w:t xml:space="preserve"> </w:t>
+                            </w:r>
+                            <w:proofErr w:type="spellStart"/>
+                            <w:r>
+                              <w:t>remote</w:t>
+                            </w:r>
+                            <w:proofErr w:type="spellEnd"/>
+                            <w:r>
+                              <w:t xml:space="preserve"> </w:t>
+                            </w:r>
+                            <w:proofErr w:type="spellStart"/>
+                            <w:r>
+                              <w:t>rm</w:t>
+                            </w:r>
+                            <w:proofErr w:type="spellEnd"/>
+                            <w:r>
+                              <w:t xml:space="preserve"> local2</w:t>
+                            </w:r>
+                          </w:p>
+                        </w:txbxContent>
+                      </wps:txbx>
+                      <wps:bodyPr rot="0" vert="horz" wrap="square" lIns="91440" tIns="45720" rIns="91440" bIns="45720" anchor="t" anchorCtr="0">
+                        <a:spAutoFit/>
+                      </wps:bodyPr>
+                    </wps:wsp>
+                  </a:graphicData>
+                </a:graphic>
+                <wp14:sizeRelH relativeFrom="margin">
+                  <wp14:pctWidth>0</wp14:pctWidth>
+                </wp14:sizeRelH>
+                <wp14:sizeRelV relativeFrom="margin">
+                  <wp14:pctHeight>20000</wp14:pctHeight>
+                </wp14:sizeRelV>
+              </wp:anchor>
+            </w:drawing>
+          </mc:Choice>
+          <mc:Fallback>
+            <w:pict>
+              <v:shape id="_x0000_s1027" type="#_x0000_t202" style="position:absolute;margin-left:230.7pt;margin-top:15.65pt;width:204pt;height:110.55pt;z-index:251661312;visibility:visible;mso-wrap-style:square;mso-width-percent:0;mso-height-percent:200;mso-wrap-distance-left:9pt;mso-wrap-distance-top:0;mso-wrap-distance-right:9pt;mso-wrap-distance-bottom:0;mso-position-horizontal:absolute;mso-position-horizontal-relative:text;mso-position-vertical:absolute;mso-position-vertical-relative:text;mso-width-percent:0;mso-height-percent:200;mso-width-relative:margin;mso-height-relative:margin;v-text-anchor:top" o:gfxdata="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">
+                <v:textbox style="mso-fit-shape-to-text:t">
+                  <w:txbxContent>
+                    <w:p>
+                      <w:r>
+                        <w:t xml:space="preserve">Para o exemplo acima poderíamos excluir o local2 que possui mesmo caminho do local: </w:t>
+                      </w:r>
+                      <w:proofErr w:type="spellStart"/>
+                      <w:r>
+                        <w:t>git</w:t>
+                      </w:r>
+                      <w:proofErr w:type="spellEnd"/>
+                      <w:r>
+                        <w:t xml:space="preserve"> </w:t>
+                      </w:r>
+                      <w:proofErr w:type="spellStart"/>
+                      <w:r>
+                        <w:t>remote</w:t>
+                      </w:r>
+                      <w:proofErr w:type="spellEnd"/>
+                      <w:r>
+                        <w:t xml:space="preserve"> </w:t>
+                      </w:r>
+                      <w:proofErr w:type="spellStart"/>
+                      <w:r>
+                        <w:t>rm</w:t>
+                      </w:r>
+                      <w:proofErr w:type="spellEnd"/>
+                      <w:r>
+                        <w:t xml:space="preserve"> local2</w:t>
+                      </w:r>
+                    </w:p>
+                  </w:txbxContent>
+                </v:textbox>
+              </v:shape>
+            </w:pict>
+          </mc:Fallback>
+        </mc:AlternateContent>
+      </w:r>
+      <w:r>
+        <w:rPr>
+          <w:rFonts w:ascii="Segoe UI" w:eastAsia="Times New Roman" w:hAnsi="Segoe UI" w:cs="Segoe UI"/>
+          <w:b/>
+          <w:bCs/>
+          <w:color w:val="212529"/>
+          <w:sz w:val="24"/>
+          <w:szCs w:val="24"/>
+          <w:lang w:eastAsia="pt-BR"/>
+        </w:rPr>
+        <w:t xml:space="preserve">(*) Para excluir um controle </w:t>
+      </w:r>
+      <w:proofErr w:type="spellStart"/>
+      <w:r>
+        <w:rPr>
+          <w:rFonts w:ascii="Segoe UI" w:eastAsia="Times New Roman" w:hAnsi="Segoe UI" w:cs="Segoe UI"/>
+          <w:b/>
+          <w:bCs/>
+          <w:color w:val="212529"/>
+          <w:sz w:val="24"/>
+          <w:szCs w:val="24"/>
+          <w:lang w:eastAsia="pt-BR"/>
+        </w:rPr>
+        <w:t>remote</w:t>
+      </w:r>
+      <w:proofErr w:type="spellEnd"/>
+    </w:p>
+    <w:p>
+      <w:pPr>
+        <w:shd w:val="clear" w:color="auto" w:fill="EFF0F1"/>
+        <w:tabs>
+          <w:tab w:val="left" w:pos="916"/>
+          <w:tab w:val="left" w:pos="1832"/>
+          <w:tab w:val="left" w:pos="2748"/>
+          <w:tab w:val="left" w:pos="3664"/>
+          <w:tab w:val="left" w:pos="4580"/>
+          <w:tab w:val="left" w:pos="5496"/>
+          <w:tab w:val="left" w:pos="6412"/>
+          <w:tab w:val="left" w:pos="7328"/>
+          <w:tab w:val="left" w:pos="8244"/>
+          <w:tab w:val="left" w:pos="9160"/>
+          <w:tab w:val="left" w:pos="10076"/>
+          <w:tab w:val="left" w:pos="10992"/>
+          <w:tab w:val="left" w:pos="11908"/>
+          <w:tab w:val="left" w:pos="12824"/>
+          <w:tab w:val="left" w:pos="13740"/>
+          <w:tab w:val="left" w:pos="14656"/>
+        </w:tabs>
+        <w:spacing w:after="0" w:line="240" w:lineRule="auto"/>
+        <w:rPr>
+          <w:rFonts w:ascii="Consolas" w:eastAsia="Times New Roman" w:hAnsi="Consolas" w:cs="Consolas"/>
+          <w:color w:val="212529"/>
+          <w:sz w:val="20"/>
+          <w:szCs w:val="20"/>
+          <w:shd w:val="clear" w:color="auto" w:fill="EFF0F1"/>
+          <w:lang w:eastAsia="pt-BR"/>
+        </w:rPr>
+      </w:pPr>
+      <w:proofErr w:type="spellStart"/>
+      <w:proofErr w:type="gramStart"/>
+      <w:r>
+        <w:rPr>
+          <w:rFonts w:ascii="Consolas" w:eastAsia="Times New Roman" w:hAnsi="Consolas" w:cs="Consolas"/>
+          <w:color w:val="212529"/>
+          <w:sz w:val="20"/>
+          <w:szCs w:val="20"/>
+          <w:shd w:val="clear" w:color="auto" w:fill="EFF0F1"/>
+          <w:lang w:eastAsia="pt-BR"/>
+        </w:rPr>
+        <w:t>g</w:t>
+      </w:r>
+      <w:r>
+        <w:rPr>
+          <w:rFonts w:ascii="Consolas" w:eastAsia="Times New Roman" w:hAnsi="Consolas" w:cs="Consolas"/>
+          <w:color w:val="212529"/>
+          <w:sz w:val="20"/>
+          <w:szCs w:val="20"/>
+          <w:shd w:val="clear" w:color="auto" w:fill="EFF0F1"/>
+          <w:lang w:eastAsia="pt-BR"/>
+        </w:rPr>
+        <w:t>it</w:t>
+      </w:r>
+      <w:proofErr w:type="spellEnd"/>
+      <w:proofErr w:type="gramEnd"/>
+      <w:r>
+        <w:rPr>
+          <w:rFonts w:ascii="Consolas" w:eastAsia="Times New Roman" w:hAnsi="Consolas" w:cs="Consolas"/>
+          <w:color w:val="212529"/>
+          <w:sz w:val="20"/>
+          <w:szCs w:val="20"/>
+          <w:shd w:val="clear" w:color="auto" w:fill="EFF0F1"/>
+          <w:lang w:eastAsia="pt-BR"/>
+        </w:rPr>
+        <w:t xml:space="preserve"> </w:t>
+      </w:r>
+      <w:proofErr w:type="spellStart"/>
+      <w:r>
+        <w:rPr>
+          <w:rFonts w:ascii="Consolas" w:eastAsia="Times New Roman" w:hAnsi="Consolas" w:cs="Consolas"/>
+          <w:color w:val="212529"/>
+          <w:sz w:val="20"/>
+          <w:szCs w:val="20"/>
+          <w:shd w:val="clear" w:color="auto" w:fill="EFF0F1"/>
+          <w:lang w:eastAsia="pt-BR"/>
+        </w:rPr>
+        <w:t>remote</w:t>
+      </w:r>
+      <w:proofErr w:type="spellEnd"/>
+      <w:r>
+        <w:rPr>
+          <w:rFonts w:ascii="Consolas" w:eastAsia="Times New Roman" w:hAnsi="Consolas" w:cs="Consolas"/>
+          <w:color w:val="212529"/>
+          <w:sz w:val="20"/>
+          <w:szCs w:val="20"/>
+          <w:shd w:val="clear" w:color="auto" w:fill="EFF0F1"/>
+          <w:lang w:eastAsia="pt-BR"/>
+        </w:rPr>
+        <w:t xml:space="preserve"> </w:t>
+      </w:r>
+      <w:proofErr w:type="spellStart"/>
+      <w:r>
+        <w:rPr>
+          <w:rFonts w:ascii="Consolas" w:eastAsia="Times New Roman" w:hAnsi="Consolas" w:cs="Consolas"/>
+          <w:color w:val="212529"/>
+          <w:sz w:val="20"/>
+          <w:szCs w:val="20"/>
+          <w:shd w:val="clear" w:color="auto" w:fill="EFF0F1"/>
+          <w:lang w:eastAsia="pt-BR"/>
+        </w:rPr>
+        <w:t>rm</w:t>
+      </w:r>
+      <w:proofErr w:type="spellEnd"/>
+      <w:r>
+        <w:rPr>
+          <w:rFonts w:ascii="Consolas" w:eastAsia="Times New Roman" w:hAnsi="Consolas" w:cs="Consolas"/>
+          <w:color w:val="212529"/>
+          <w:sz w:val="20"/>
+          <w:szCs w:val="20"/>
+          <w:shd w:val="clear" w:color="auto" w:fill="EFF0F1"/>
+          <w:lang w:eastAsia="pt-BR"/>
+        </w:rPr>
+        <w:t xml:space="preserve"> nome-servidor-remoto </w:t>
+      </w:r>
+    </w:p>
+    <w:p>
+      <w:pPr>
+        <w:rPr>
+          <w:rFonts w:ascii="Segoe UI" w:eastAsia="Times New Roman" w:hAnsi="Segoe UI" w:cs="Segoe UI"/>
+          <w:b/>
+          <w:bCs/>
+          <w:color w:val="212529"/>
+          <w:sz w:val="24"/>
+          <w:szCs w:val="24"/>
+          <w:lang w:eastAsia="pt-BR"/>
+        </w:rPr>
+      </w:pPr>
+    </w:p>
+    <w:p>
+      <w:pPr>
+        <w:rPr>
+          <w:rFonts w:ascii="Segoe UI" w:eastAsia="Times New Roman" w:hAnsi="Segoe UI" w:cs="Segoe UI"/>
+          <w:b/>
+          <w:bCs/>
+          <w:color w:val="212529"/>
+          <w:sz w:val="24"/>
+          <w:szCs w:val="24"/>
+          <w:lang w:eastAsia="pt-BR"/>
+        </w:rPr>
+      </w:pPr>
+    </w:p>
+    <w:p>
+      <w:pPr>
+        <w:rPr>
+          <w:rFonts w:ascii="Segoe UI" w:eastAsia="Times New Roman" w:hAnsi="Segoe UI" w:cs="Segoe UI"/>
+          <w:b/>
+          <w:bCs/>
+          <w:color w:val="212529"/>
+          <w:sz w:val="24"/>
+          <w:szCs w:val="24"/>
+          <w:lang w:eastAsia="pt-BR"/>
+        </w:rPr>
+      </w:pPr>
+      <w:r>
+        <w:rPr>
+          <w:rFonts w:ascii="Segoe UI" w:eastAsia="Times New Roman" w:hAnsi="Segoe UI" w:cs="Segoe UI"/>
+          <w:b/>
+          <w:bCs/>
+          <w:color w:val="212529"/>
+          <w:sz w:val="24"/>
+          <w:szCs w:val="24"/>
+          <w:lang w:eastAsia="pt-BR"/>
+        </w:rPr>
+        <w:t>(*) Para adicionar arquivos/pastas no servidor remoto</w:t>
+      </w:r>
+    </w:p>
+    <w:p>
+      <w:pPr>
+        <w:shd w:val="clear" w:color="auto" w:fill="EFF0F1"/>
+        <w:tabs>
+          <w:tab w:val="left" w:pos="916"/>
+          <w:tab w:val="left" w:pos="1832"/>
+          <w:tab w:val="left" w:pos="2748"/>
+          <w:tab w:val="left" w:pos="3664"/>
+          <w:tab w:val="left" w:pos="4580"/>
+          <w:tab w:val="left" w:pos="5496"/>
+          <w:tab w:val="left" w:pos="6412"/>
+          <w:tab w:val="left" w:pos="7328"/>
+          <w:tab w:val="left" w:pos="8244"/>
+          <w:tab w:val="left" w:pos="9160"/>
+          <w:tab w:val="left" w:pos="10076"/>
+          <w:tab w:val="left" w:pos="10992"/>
+          <w:tab w:val="left" w:pos="11908"/>
+          <w:tab w:val="left" w:pos="12824"/>
+          <w:tab w:val="left" w:pos="13740"/>
+          <w:tab w:val="left" w:pos="14656"/>
+        </w:tabs>
+        <w:spacing w:after="0" w:line="240" w:lineRule="auto"/>
+        <w:rPr>
+          <w:rFonts w:ascii="Consolas" w:eastAsia="Times New Roman" w:hAnsi="Consolas" w:cs="Consolas"/>
+          <w:color w:val="212529"/>
+          <w:sz w:val="20"/>
+          <w:szCs w:val="20"/>
+          <w:shd w:val="clear" w:color="auto" w:fill="EFF0F1"/>
+          <w:lang w:eastAsia="pt-BR"/>
+        </w:rPr>
+      </w:pPr>
+      <w:proofErr w:type="spellStart"/>
+      <w:proofErr w:type="gramStart"/>
+      <w:r>
+        <w:rPr>
+          <w:rFonts w:ascii="Consolas" w:eastAsia="Times New Roman" w:hAnsi="Consolas" w:cs="Consolas"/>
+          <w:color w:val="212529"/>
+          <w:sz w:val="20"/>
+          <w:szCs w:val="20"/>
+          <w:shd w:val="clear" w:color="auto" w:fill="EFF0F1"/>
+          <w:lang w:eastAsia="pt-BR"/>
+        </w:rPr>
+        <w:t>g</w:t>
+      </w:r>
+      <w:r>
+        <w:rPr>
+          <w:rFonts w:ascii="Consolas" w:eastAsia="Times New Roman" w:hAnsi="Consolas" w:cs="Consolas"/>
+          <w:color w:val="212529"/>
+          <w:sz w:val="20"/>
+          <w:szCs w:val="20"/>
+          <w:shd w:val="clear" w:color="auto" w:fill="EFF0F1"/>
+          <w:lang w:eastAsia="pt-BR"/>
+        </w:rPr>
+        <w:t>it</w:t>
+      </w:r>
+      <w:proofErr w:type="spellEnd"/>
+      <w:proofErr w:type="gramEnd"/>
+      <w:r>
+        <w:rPr>
+          <w:rFonts w:ascii="Consolas" w:eastAsia="Times New Roman" w:hAnsi="Consolas" w:cs="Consolas"/>
+          <w:color w:val="212529"/>
+          <w:sz w:val="20"/>
+          <w:szCs w:val="20"/>
+          <w:shd w:val="clear" w:color="auto" w:fill="EFF0F1"/>
+          <w:lang w:eastAsia="pt-BR"/>
+        </w:rPr>
+        <w:t xml:space="preserve"> </w:t>
+      </w:r>
+      <w:proofErr w:type="spellStart"/>
+      <w:r>
+        <w:rPr>
+          <w:rFonts w:ascii="Consolas" w:eastAsia="Times New Roman" w:hAnsi="Consolas" w:cs="Consolas"/>
+          <w:color w:val="212529"/>
+          <w:sz w:val="20"/>
+          <w:szCs w:val="20"/>
+          <w:shd w:val="clear" w:color="auto" w:fill="EFF0F1"/>
+          <w:lang w:eastAsia="pt-BR"/>
+        </w:rPr>
+        <w:t>push</w:t>
+      </w:r>
+      <w:proofErr w:type="spellEnd"/>
+      <w:r>
+        <w:rPr>
+          <w:rFonts w:ascii="Consolas" w:eastAsia="Times New Roman" w:hAnsi="Consolas" w:cs="Consolas"/>
+          <w:color w:val="212529"/>
+          <w:sz w:val="20"/>
+          <w:szCs w:val="20"/>
+          <w:shd w:val="clear" w:color="auto" w:fill="EFF0F1"/>
+          <w:lang w:eastAsia="pt-BR"/>
+        </w:rPr>
+        <w:t xml:space="preserve"> </w:t>
+      </w:r>
+      <w:r>
+        <w:rPr>
+          <w:rFonts w:ascii="Consolas" w:eastAsia="Times New Roman" w:hAnsi="Consolas" w:cs="Consolas"/>
+          <w:color w:val="212529"/>
+          <w:sz w:val="20"/>
+          <w:szCs w:val="20"/>
+          <w:shd w:val="clear" w:color="auto" w:fill="EFF0F1"/>
+          <w:lang w:eastAsia="pt-BR"/>
+        </w:rPr>
+        <w:t>nome-</w:t>
+      </w:r>
+      <w:proofErr w:type="spellStart"/>
+      <w:r>
+        <w:rPr>
+          <w:rFonts w:ascii="Consolas" w:eastAsia="Times New Roman" w:hAnsi="Consolas" w:cs="Consolas"/>
+          <w:color w:val="212529"/>
+          <w:sz w:val="20"/>
+          <w:szCs w:val="20"/>
+          <w:shd w:val="clear" w:color="auto" w:fill="EFF0F1"/>
+          <w:lang w:eastAsia="pt-BR"/>
+        </w:rPr>
+        <w:t>sevidor</w:t>
+      </w:r>
+      <w:proofErr w:type="spellEnd"/>
+      <w:r>
+        <w:rPr>
+          <w:rFonts w:ascii="Consolas" w:eastAsia="Times New Roman" w:hAnsi="Consolas" w:cs="Consolas"/>
+          <w:color w:val="212529"/>
+          <w:sz w:val="20"/>
+          <w:szCs w:val="20"/>
+          <w:shd w:val="clear" w:color="auto" w:fill="EFF0F1"/>
+          <w:lang w:eastAsia="pt-BR"/>
+        </w:rPr>
+        <w:t>-remoto</w:t>
+      </w:r>
+      <w:r>
+        <w:rPr>
+          <w:rFonts w:ascii="Consolas" w:eastAsia="Times New Roman" w:hAnsi="Consolas" w:cs="Consolas"/>
+          <w:color w:val="212529"/>
+          <w:sz w:val="20"/>
+          <w:szCs w:val="20"/>
+          <w:shd w:val="clear" w:color="auto" w:fill="EFF0F1"/>
+          <w:lang w:eastAsia="pt-BR"/>
+        </w:rPr>
+        <w:t xml:space="preserve"> </w:t>
+      </w:r>
+      <w:r>
+        <w:rPr>
+          <w:rFonts w:ascii="Consolas" w:eastAsia="Times New Roman" w:hAnsi="Consolas" w:cs="Consolas"/>
+          <w:color w:val="212529"/>
+          <w:sz w:val="20"/>
+          <w:szCs w:val="20"/>
+          <w:shd w:val="clear" w:color="auto" w:fill="EFF0F1"/>
+          <w:lang w:eastAsia="pt-BR"/>
+        </w:rPr>
+        <w:t>nome-</w:t>
+      </w:r>
+      <w:proofErr w:type="spellStart"/>
+      <w:r>
+        <w:rPr>
+          <w:rFonts w:ascii="Consolas" w:eastAsia="Times New Roman" w:hAnsi="Consolas" w:cs="Consolas"/>
+          <w:color w:val="212529"/>
+          <w:sz w:val="20"/>
+          <w:szCs w:val="20"/>
+          <w:shd w:val="clear" w:color="auto" w:fill="EFF0F1"/>
+          <w:lang w:eastAsia="pt-BR"/>
+        </w:rPr>
+        <w:t>branch</w:t>
+      </w:r>
+      <w:proofErr w:type="spellEnd"/>
+    </w:p>
+    <w:p>
+      <w:pPr>
+        <w:spacing w:after="0"/>
+        <w:rPr>
+          <w:rFonts w:ascii="Segoe UI" w:eastAsia="Times New Roman" w:hAnsi="Segoe UI" w:cs="Segoe UI"/>
+          <w:color w:val="212529"/>
+          <w:sz w:val="24"/>
+          <w:szCs w:val="24"/>
+          <w:lang w:eastAsia="pt-BR"/>
+        </w:rPr>
+      </w:pPr>
+      <w:proofErr w:type="spellStart"/>
+      <w:r>
+        <w:rPr>
+          <w:rFonts w:ascii="Segoe UI" w:eastAsia="Times New Roman" w:hAnsi="Segoe UI" w:cs="Segoe UI"/>
+          <w:color w:val="212529"/>
+          <w:sz w:val="24"/>
+          <w:szCs w:val="24"/>
+          <w:lang w:eastAsia="pt-BR"/>
+        </w:rPr>
+        <w:lastRenderedPageBreak/>
+        <w:t>Obs</w:t>
+      </w:r>
+      <w:proofErr w:type="spellEnd"/>
+      <w:r>
+        <w:rPr>
+          <w:rFonts w:ascii="Segoe UI" w:eastAsia="Times New Roman" w:hAnsi="Segoe UI" w:cs="Segoe UI"/>
+          <w:color w:val="212529"/>
+          <w:sz w:val="24"/>
+          <w:szCs w:val="24"/>
+          <w:lang w:eastAsia="pt-BR"/>
+        </w:rPr>
+        <w:t xml:space="preserve">: O comando acima criará dentro da pasta do </w:t>
+      </w:r>
+      <w:proofErr w:type="spellStart"/>
+      <w:r>
+        <w:rPr>
+          <w:rFonts w:ascii="Segoe UI" w:eastAsia="Times New Roman" w:hAnsi="Segoe UI" w:cs="Segoe UI"/>
+          <w:color w:val="212529"/>
+          <w:sz w:val="24"/>
+          <w:szCs w:val="24"/>
+          <w:lang w:eastAsia="pt-BR"/>
+        </w:rPr>
+        <w:t>sevidor</w:t>
+      </w:r>
+      <w:proofErr w:type="spellEnd"/>
+      <w:r>
+        <w:rPr>
+          <w:rFonts w:ascii="Segoe UI" w:eastAsia="Times New Roman" w:hAnsi="Segoe UI" w:cs="Segoe UI"/>
+          <w:color w:val="212529"/>
+          <w:sz w:val="24"/>
+          <w:szCs w:val="24"/>
+          <w:lang w:eastAsia="pt-BR"/>
+        </w:rPr>
+        <w:t xml:space="preserve"> </w:t>
+      </w:r>
+      <w:proofErr w:type="spellStart"/>
+      <w:proofErr w:type="gramStart"/>
+      <w:r>
+        <w:rPr>
+          <w:rFonts w:ascii="Segoe UI" w:eastAsia="Times New Roman" w:hAnsi="Segoe UI" w:cs="Segoe UI"/>
+          <w:color w:val="212529"/>
+          <w:sz w:val="24"/>
+          <w:szCs w:val="24"/>
+          <w:lang w:eastAsia="pt-BR"/>
+        </w:rPr>
+        <w:t>NomeServidor</w:t>
+      </w:r>
+      <w:proofErr w:type="spellEnd"/>
+      <w:proofErr w:type="gramEnd"/>
+      <w:r>
+        <w:rPr>
+          <w:rFonts w:ascii="Segoe UI" w:eastAsia="Times New Roman" w:hAnsi="Segoe UI" w:cs="Segoe UI"/>
+          <w:color w:val="212529"/>
+          <w:sz w:val="24"/>
+          <w:szCs w:val="24"/>
+          <w:lang w:eastAsia="pt-BR"/>
+        </w:rPr>
+        <w:t xml:space="preserve"> um arquivo nomeado nome-</w:t>
+      </w:r>
+      <w:proofErr w:type="spellStart"/>
+      <w:r>
+        <w:rPr>
+          <w:rFonts w:ascii="Segoe UI" w:eastAsia="Times New Roman" w:hAnsi="Segoe UI" w:cs="Segoe UI"/>
+          <w:color w:val="212529"/>
+          <w:sz w:val="24"/>
+          <w:szCs w:val="24"/>
+          <w:lang w:eastAsia="pt-BR"/>
+        </w:rPr>
+        <w:t>branch</w:t>
+      </w:r>
+      <w:proofErr w:type="spellEnd"/>
+      <w:r>
+        <w:rPr>
+          <w:rFonts w:ascii="Segoe UI" w:eastAsia="Times New Roman" w:hAnsi="Segoe UI" w:cs="Segoe UI"/>
+          <w:color w:val="212529"/>
+          <w:sz w:val="24"/>
+          <w:szCs w:val="24"/>
+          <w:lang w:eastAsia="pt-BR"/>
+        </w:rPr>
+        <w:t xml:space="preserve"> (dentro das subpastas </w:t>
+      </w:r>
+      <w:proofErr w:type="spellStart"/>
+      <w:r>
+        <w:rPr>
+          <w:rFonts w:ascii="Segoe UI" w:eastAsia="Times New Roman" w:hAnsi="Segoe UI" w:cs="Segoe UI"/>
+          <w:color w:val="212529"/>
+          <w:sz w:val="24"/>
+          <w:szCs w:val="24"/>
+          <w:lang w:eastAsia="pt-BR"/>
+        </w:rPr>
+        <w:t>refs</w:t>
+      </w:r>
+      <w:proofErr w:type="spellEnd"/>
+      <w:r>
+        <w:rPr>
+          <w:rFonts w:ascii="Segoe UI" w:eastAsia="Times New Roman" w:hAnsi="Segoe UI" w:cs="Segoe UI"/>
+          <w:color w:val="212529"/>
+          <w:sz w:val="24"/>
+          <w:szCs w:val="24"/>
+          <w:lang w:eastAsia="pt-BR"/>
+        </w:rPr>
+        <w:t xml:space="preserve"> e </w:t>
+      </w:r>
+      <w:proofErr w:type="spellStart"/>
+      <w:r>
+        <w:rPr>
+          <w:rFonts w:ascii="Segoe UI" w:eastAsia="Times New Roman" w:hAnsi="Segoe UI" w:cs="Segoe UI"/>
+          <w:color w:val="212529"/>
+          <w:sz w:val="24"/>
+          <w:szCs w:val="24"/>
+          <w:lang w:eastAsia="pt-BR"/>
+        </w:rPr>
+        <w:t>heads</w:t>
+      </w:r>
+      <w:proofErr w:type="spellEnd"/>
+      <w:r>
+        <w:rPr>
+          <w:rFonts w:ascii="Segoe UI" w:eastAsia="Times New Roman" w:hAnsi="Segoe UI" w:cs="Segoe UI"/>
+          <w:color w:val="212529"/>
+          <w:sz w:val="24"/>
+          <w:szCs w:val="24"/>
+          <w:lang w:eastAsia="pt-BR"/>
+        </w:rPr>
+        <w:t xml:space="preserve">) </w:t>
+      </w:r>
+    </w:p>
+    <w:p>
+      <w:pPr>
+        <w:pStyle w:val="PargrafodaLista"/>
+        <w:numPr>
+          <w:ilvl w:val="0"/>
+          <w:numId w:val="5"/>
+        </w:numPr>
+        <w:spacing w:after="0"/>
+        <w:rPr>
+          <w:rFonts w:ascii="Arial" w:eastAsia="Times New Roman" w:hAnsi="Arial" w:cs="Arial"/>
+          <w:b/>
+          <w:i/>
+          <w:color w:val="212529"/>
+          <w:sz w:val="26"/>
+          <w:szCs w:val="26"/>
+          <w:lang w:eastAsia="pt-BR"/>
+        </w:rPr>
+      </w:pPr>
+      <w:r>
+        <w:rPr>
+          <w:rFonts w:ascii="Arial" w:eastAsia="Times New Roman" w:hAnsi="Arial" w:cs="Arial"/>
+          <w:b/>
+          <w:i/>
+          <w:color w:val="212529"/>
+          <w:sz w:val="26"/>
+          <w:szCs w:val="26"/>
+          <w:lang w:eastAsia="pt-BR"/>
+        </w:rPr>
+        <w:t xml:space="preserve">Clonando (por </w:t>
+      </w:r>
+      <w:proofErr w:type="gramStart"/>
+      <w:r>
+        <w:rPr>
+          <w:rFonts w:ascii="Arial" w:eastAsia="Times New Roman" w:hAnsi="Arial" w:cs="Arial"/>
+          <w:b/>
+          <w:i/>
+          <w:color w:val="212529"/>
+          <w:sz w:val="26"/>
+          <w:szCs w:val="26"/>
+          <w:lang w:eastAsia="pt-BR"/>
+        </w:rPr>
+        <w:t>um outro</w:t>
+      </w:r>
+      <w:proofErr w:type="gramEnd"/>
+      <w:r>
+        <w:rPr>
+          <w:rFonts w:ascii="Arial" w:eastAsia="Times New Roman" w:hAnsi="Arial" w:cs="Arial"/>
+          <w:b/>
+          <w:i/>
+          <w:color w:val="212529"/>
+          <w:sz w:val="26"/>
+          <w:szCs w:val="26"/>
+          <w:lang w:eastAsia="pt-BR"/>
+        </w:rPr>
+        <w:t xml:space="preserve"> usuário) nosso servidor remoto </w:t>
+      </w:r>
+    </w:p>
+    <w:p>
+      <w:pPr>
+        <w:spacing w:after="0"/>
+        <w:rPr>
+          <w:rFonts w:ascii="Arial" w:eastAsia="Times New Roman" w:hAnsi="Arial" w:cs="Arial"/>
+          <w:color w:val="212529"/>
+          <w:sz w:val="26"/>
+          <w:szCs w:val="26"/>
+          <w:lang w:eastAsia="pt-BR"/>
+        </w:rPr>
+      </w:pPr>
+    </w:p>
+    <w:p>
+      <w:pPr>
+        <w:spacing w:after="0"/>
+        <w:jc w:val="both"/>
+        <w:rPr>
+          <w:rFonts w:ascii="Segoe UI" w:eastAsia="Times New Roman" w:hAnsi="Segoe UI" w:cs="Segoe UI"/>
+          <w:color w:val="212529"/>
+          <w:sz w:val="24"/>
+          <w:szCs w:val="24"/>
+          <w:lang w:eastAsia="pt-BR"/>
+        </w:rPr>
+      </w:pPr>
+      <w:r>
+        <w:rPr>
+          <w:rFonts w:ascii="Segoe UI" w:eastAsia="Times New Roman" w:hAnsi="Segoe UI" w:cs="Segoe UI"/>
+          <w:color w:val="212529"/>
+          <w:sz w:val="24"/>
+          <w:szCs w:val="24"/>
+          <w:lang w:eastAsia="pt-BR"/>
+        </w:rPr>
+        <w:t>Imagine que há outro usuário desenvolvendo um projeto em conjunto com você, esse usuário, Ana, por exemplo, precisará de acesso ao seu servidor remoto que constará todas as alterações feitas no projeto tanto por você quanto por Ana.</w:t>
+      </w:r>
+    </w:p>
+    <w:p>
+      <w:pPr>
+        <w:spacing w:after="0"/>
+        <w:jc w:val="both"/>
+        <w:rPr>
+          <w:rFonts w:ascii="Segoe UI" w:eastAsia="Times New Roman" w:hAnsi="Segoe UI" w:cs="Segoe UI"/>
+          <w:color w:val="212529"/>
+          <w:sz w:val="24"/>
+          <w:szCs w:val="24"/>
+          <w:lang w:eastAsia="pt-BR"/>
+        </w:rPr>
+      </w:pPr>
+    </w:p>
+    <w:p>
+      <w:pPr>
+        <w:spacing w:after="0"/>
+        <w:jc w:val="both"/>
+        <w:rPr>
+          <w:rFonts w:ascii="Segoe UI" w:eastAsia="Times New Roman" w:hAnsi="Segoe UI" w:cs="Segoe UI"/>
+          <w:color w:val="212529"/>
+          <w:sz w:val="24"/>
+          <w:szCs w:val="24"/>
+          <w:lang w:eastAsia="pt-BR"/>
+        </w:rPr>
+      </w:pPr>
+      <w:r>
+        <w:rPr>
+          <w:rFonts w:ascii="Segoe UI" w:eastAsia="Times New Roman" w:hAnsi="Segoe UI" w:cs="Segoe UI"/>
+          <w:color w:val="212529"/>
+          <w:sz w:val="24"/>
+          <w:szCs w:val="24"/>
+          <w:lang w:eastAsia="pt-BR"/>
+        </w:rPr>
+        <w:t xml:space="preserve">Ana deve criar um diretório próprio em sua máquina, onde constará tudo o que for desenvolvido por Ana, e deverá criar um repositório </w:t>
+      </w:r>
+      <w:proofErr w:type="spellStart"/>
+      <w:r>
+        <w:rPr>
+          <w:rFonts w:ascii="Segoe UI" w:eastAsia="Times New Roman" w:hAnsi="Segoe UI" w:cs="Segoe UI"/>
+          <w:color w:val="212529"/>
+          <w:sz w:val="24"/>
+          <w:szCs w:val="24"/>
+          <w:lang w:eastAsia="pt-BR"/>
+        </w:rPr>
+        <w:t>git</w:t>
+      </w:r>
+      <w:proofErr w:type="spellEnd"/>
+      <w:r>
+        <w:rPr>
+          <w:rFonts w:ascii="Segoe UI" w:eastAsia="Times New Roman" w:hAnsi="Segoe UI" w:cs="Segoe UI"/>
+          <w:color w:val="212529"/>
+          <w:sz w:val="24"/>
+          <w:szCs w:val="24"/>
+          <w:lang w:eastAsia="pt-BR"/>
+        </w:rPr>
+        <w:t xml:space="preserve"> clone do repositório servidor para ter acesso </w:t>
+      </w:r>
+      <w:proofErr w:type="gramStart"/>
+      <w:r>
+        <w:rPr>
+          <w:rFonts w:ascii="Segoe UI" w:eastAsia="Times New Roman" w:hAnsi="Segoe UI" w:cs="Segoe UI"/>
+          <w:color w:val="212529"/>
+          <w:sz w:val="24"/>
+          <w:szCs w:val="24"/>
+          <w:lang w:eastAsia="pt-BR"/>
+        </w:rPr>
+        <w:t>as</w:t>
+      </w:r>
+      <w:proofErr w:type="gramEnd"/>
+      <w:r>
+        <w:rPr>
+          <w:rFonts w:ascii="Segoe UI" w:eastAsia="Times New Roman" w:hAnsi="Segoe UI" w:cs="Segoe UI"/>
+          <w:color w:val="212529"/>
+          <w:sz w:val="24"/>
+          <w:szCs w:val="24"/>
+          <w:lang w:eastAsia="pt-BR"/>
+        </w:rPr>
+        <w:t xml:space="preserve"> alterações feitas por você e também pela própria Ana.</w:t>
+      </w:r>
+    </w:p>
+    <w:p>
+      <w:pPr>
+        <w:spacing w:after="0"/>
+        <w:jc w:val="both"/>
+        <w:rPr>
+          <w:rFonts w:ascii="Segoe UI" w:eastAsia="Times New Roman" w:hAnsi="Segoe UI" w:cs="Segoe UI"/>
+          <w:b/>
+          <w:color w:val="212529"/>
+          <w:sz w:val="24"/>
+          <w:szCs w:val="24"/>
+          <w:lang w:eastAsia="pt-BR"/>
+        </w:rPr>
+      </w:pPr>
+    </w:p>
+    <w:p>
+      <w:pPr>
+        <w:spacing w:after="0"/>
+        <w:jc w:val="both"/>
+        <w:rPr>
+          <w:rFonts w:ascii="Segoe UI" w:eastAsia="Times New Roman" w:hAnsi="Segoe UI" w:cs="Segoe UI"/>
+          <w:b/>
+          <w:color w:val="212529"/>
+          <w:sz w:val="24"/>
+          <w:szCs w:val="24"/>
+          <w:lang w:eastAsia="pt-BR"/>
+        </w:rPr>
+      </w:pPr>
+      <w:r>
+        <w:rPr>
+          <w:rFonts w:ascii="Segoe UI" w:eastAsia="Times New Roman" w:hAnsi="Segoe UI" w:cs="Segoe UI"/>
+          <w:b/>
+          <w:color w:val="212529"/>
+          <w:sz w:val="24"/>
+          <w:szCs w:val="24"/>
+          <w:lang w:eastAsia="pt-BR"/>
+        </w:rPr>
+        <w:t xml:space="preserve">- Na pasta em que estará seu projeto, Ana clona o servidor repositório e cria em sua máquina a pasta </w:t>
+      </w:r>
+      <w:proofErr w:type="spellStart"/>
+      <w:proofErr w:type="gramStart"/>
+      <w:r>
+        <w:rPr>
+          <w:rFonts w:ascii="Segoe UI" w:eastAsia="Times New Roman" w:hAnsi="Segoe UI" w:cs="Segoe UI"/>
+          <w:b/>
+          <w:color w:val="212529"/>
+          <w:sz w:val="24"/>
+          <w:szCs w:val="24"/>
+          <w:lang w:eastAsia="pt-BR"/>
+        </w:rPr>
+        <w:t>servidorClonado</w:t>
+      </w:r>
+      <w:proofErr w:type="spellEnd"/>
+      <w:proofErr w:type="gramEnd"/>
+      <w:r>
+        <w:rPr>
+          <w:rFonts w:ascii="Segoe UI" w:eastAsia="Times New Roman" w:hAnsi="Segoe UI" w:cs="Segoe UI"/>
+          <w:b/>
+          <w:color w:val="212529"/>
+          <w:sz w:val="24"/>
+          <w:szCs w:val="24"/>
+          <w:lang w:eastAsia="pt-BR"/>
+        </w:rPr>
+        <w:t xml:space="preserve"> onde puxará e enviará todas as alterações para o servidor</w:t>
+      </w:r>
+    </w:p>
+    <w:p>
+      <w:pPr>
+        <w:spacing w:after="0"/>
+        <w:jc w:val="both"/>
+        <w:rPr>
+          <w:rFonts w:ascii="Segoe UI" w:eastAsia="Times New Roman" w:hAnsi="Segoe UI" w:cs="Segoe UI"/>
+          <w:color w:val="212529"/>
+          <w:sz w:val="24"/>
+          <w:szCs w:val="24"/>
+          <w:lang w:eastAsia="pt-BR"/>
+        </w:rPr>
+      </w:pPr>
+    </w:p>
+    <w:p>
+      <w:pPr>
+        <w:shd w:val="clear" w:color="auto" w:fill="EFF0F1"/>
+        <w:tabs>
+          <w:tab w:val="left" w:pos="916"/>
+          <w:tab w:val="left" w:pos="1832"/>
+          <w:tab w:val="left" w:pos="2748"/>
+          <w:tab w:val="left" w:pos="3664"/>
+          <w:tab w:val="left" w:pos="4580"/>
+          <w:tab w:val="left" w:pos="5496"/>
+          <w:tab w:val="left" w:pos="6412"/>
+          <w:tab w:val="left" w:pos="7328"/>
+          <w:tab w:val="left" w:pos="8244"/>
+          <w:tab w:val="left" w:pos="9160"/>
+          <w:tab w:val="left" w:pos="10076"/>
+          <w:tab w:val="left" w:pos="10992"/>
+          <w:tab w:val="left" w:pos="11908"/>
+          <w:tab w:val="left" w:pos="12824"/>
+          <w:tab w:val="left" w:pos="13740"/>
+          <w:tab w:val="left" w:pos="14656"/>
+        </w:tabs>
+        <w:spacing w:after="0" w:line="240" w:lineRule="auto"/>
+        <w:rPr>
+          <w:rFonts w:ascii="Consolas" w:eastAsia="Times New Roman" w:hAnsi="Consolas" w:cs="Consolas"/>
+          <w:color w:val="212529"/>
+          <w:sz w:val="20"/>
+          <w:szCs w:val="20"/>
+          <w:shd w:val="clear" w:color="auto" w:fill="EFF0F1"/>
+          <w:lang w:eastAsia="pt-BR"/>
+        </w:rPr>
+      </w:pPr>
+      <w:proofErr w:type="spellStart"/>
+      <w:proofErr w:type="gramStart"/>
+      <w:r>
+        <w:rPr>
+          <w:rFonts w:ascii="Consolas" w:eastAsia="Times New Roman" w:hAnsi="Consolas" w:cs="Consolas"/>
+          <w:color w:val="212529"/>
+          <w:sz w:val="20"/>
+          <w:szCs w:val="20"/>
+          <w:shd w:val="clear" w:color="auto" w:fill="EFF0F1"/>
+          <w:lang w:eastAsia="pt-BR"/>
+        </w:rPr>
+        <w:t>g</w:t>
+      </w:r>
+      <w:r>
+        <w:rPr>
+          <w:rFonts w:ascii="Consolas" w:eastAsia="Times New Roman" w:hAnsi="Consolas" w:cs="Consolas"/>
+          <w:color w:val="212529"/>
+          <w:sz w:val="20"/>
+          <w:szCs w:val="20"/>
+          <w:shd w:val="clear" w:color="auto" w:fill="EFF0F1"/>
+          <w:lang w:eastAsia="pt-BR"/>
+        </w:rPr>
+        <w:t>it</w:t>
+      </w:r>
+      <w:proofErr w:type="spellEnd"/>
+      <w:proofErr w:type="gramEnd"/>
+      <w:r>
+        <w:rPr>
+          <w:rFonts w:ascii="Consolas" w:eastAsia="Times New Roman" w:hAnsi="Consolas" w:cs="Consolas"/>
+          <w:color w:val="212529"/>
+          <w:sz w:val="20"/>
+          <w:szCs w:val="20"/>
+          <w:shd w:val="clear" w:color="auto" w:fill="EFF0F1"/>
+          <w:lang w:eastAsia="pt-BR"/>
+        </w:rPr>
+        <w:t xml:space="preserve"> clone caminho/</w:t>
+      </w:r>
+      <w:proofErr w:type="spellStart"/>
+      <w:r>
+        <w:rPr>
+          <w:rFonts w:ascii="Consolas" w:eastAsia="Times New Roman" w:hAnsi="Consolas" w:cs="Consolas"/>
+          <w:color w:val="212529"/>
+          <w:sz w:val="20"/>
+          <w:szCs w:val="20"/>
+          <w:shd w:val="clear" w:color="auto" w:fill="EFF0F1"/>
+          <w:lang w:eastAsia="pt-BR"/>
+        </w:rPr>
+        <w:t>NomeServidor</w:t>
+      </w:r>
+      <w:proofErr w:type="spellEnd"/>
+      <w:r>
+        <w:rPr>
+          <w:rFonts w:ascii="Consolas" w:eastAsia="Times New Roman" w:hAnsi="Consolas" w:cs="Consolas"/>
+          <w:color w:val="212529"/>
+          <w:sz w:val="20"/>
+          <w:szCs w:val="20"/>
+          <w:shd w:val="clear" w:color="auto" w:fill="EFF0F1"/>
+          <w:lang w:eastAsia="pt-BR"/>
+        </w:rPr>
+        <w:t xml:space="preserve"> </w:t>
+      </w:r>
+      <w:proofErr w:type="spellStart"/>
+      <w:r>
+        <w:rPr>
+          <w:rFonts w:ascii="Consolas" w:eastAsia="Times New Roman" w:hAnsi="Consolas" w:cs="Consolas"/>
+          <w:color w:val="212529"/>
+          <w:sz w:val="20"/>
+          <w:szCs w:val="20"/>
+          <w:shd w:val="clear" w:color="auto" w:fill="EFF0F1"/>
+          <w:lang w:eastAsia="pt-BR"/>
+        </w:rPr>
+        <w:t>servidorClonado</w:t>
+      </w:r>
+      <w:proofErr w:type="spellEnd"/>
+    </w:p>
+    <w:p>
+      <w:pPr>
+        <w:shd w:val="clear" w:color="auto" w:fill="EFF0F1"/>
+        <w:tabs>
+          <w:tab w:val="left" w:pos="916"/>
+          <w:tab w:val="left" w:pos="1832"/>
+          <w:tab w:val="left" w:pos="2748"/>
+          <w:tab w:val="left" w:pos="3664"/>
+          <w:tab w:val="left" w:pos="4580"/>
+          <w:tab w:val="left" w:pos="5496"/>
+          <w:tab w:val="left" w:pos="6412"/>
+          <w:tab w:val="left" w:pos="7328"/>
+          <w:tab w:val="left" w:pos="8244"/>
+          <w:tab w:val="left" w:pos="9160"/>
+          <w:tab w:val="left" w:pos="10076"/>
+          <w:tab w:val="left" w:pos="10992"/>
+          <w:tab w:val="left" w:pos="11908"/>
+          <w:tab w:val="left" w:pos="12824"/>
+          <w:tab w:val="left" w:pos="13740"/>
+          <w:tab w:val="left" w:pos="14656"/>
+        </w:tabs>
+        <w:spacing w:after="0" w:line="240" w:lineRule="auto"/>
+        <w:rPr>
+          <w:rFonts w:ascii="Consolas" w:eastAsia="Times New Roman" w:hAnsi="Consolas" w:cs="Consolas"/>
+          <w:color w:val="212529"/>
+          <w:sz w:val="20"/>
+          <w:szCs w:val="20"/>
+          <w:shd w:val="clear" w:color="auto" w:fill="EFF0F1"/>
+          <w:lang w:eastAsia="pt-BR"/>
+        </w:rPr>
+      </w:pPr>
+      <w:proofErr w:type="spellStart"/>
+      <w:proofErr w:type="gramStart"/>
+      <w:r>
+        <w:rPr>
+          <w:rFonts w:ascii="Consolas" w:eastAsia="Times New Roman" w:hAnsi="Consolas" w:cs="Consolas"/>
+          <w:color w:val="212529"/>
+          <w:sz w:val="20"/>
+          <w:szCs w:val="20"/>
+          <w:shd w:val="clear" w:color="auto" w:fill="EFF0F1"/>
+          <w:lang w:eastAsia="pt-BR"/>
+        </w:rPr>
+        <w:t>g</w:t>
+      </w:r>
+      <w:r>
+        <w:rPr>
+          <w:rFonts w:ascii="Consolas" w:eastAsia="Times New Roman" w:hAnsi="Consolas" w:cs="Consolas"/>
+          <w:color w:val="212529"/>
+          <w:sz w:val="20"/>
+          <w:szCs w:val="20"/>
+          <w:shd w:val="clear" w:color="auto" w:fill="EFF0F1"/>
+          <w:lang w:eastAsia="pt-BR"/>
+        </w:rPr>
+        <w:t>it</w:t>
+      </w:r>
+      <w:proofErr w:type="spellEnd"/>
+      <w:proofErr w:type="gramEnd"/>
+      <w:r>
+        <w:rPr>
+          <w:rFonts w:ascii="Consolas" w:eastAsia="Times New Roman" w:hAnsi="Consolas" w:cs="Consolas"/>
+          <w:color w:val="212529"/>
+          <w:sz w:val="20"/>
+          <w:szCs w:val="20"/>
+          <w:shd w:val="clear" w:color="auto" w:fill="EFF0F1"/>
+          <w:lang w:eastAsia="pt-BR"/>
+        </w:rPr>
+        <w:t xml:space="preserve"> </w:t>
+      </w:r>
+      <w:proofErr w:type="spellStart"/>
+      <w:r>
+        <w:rPr>
+          <w:rFonts w:ascii="Consolas" w:eastAsia="Times New Roman" w:hAnsi="Consolas" w:cs="Consolas"/>
+          <w:color w:val="212529"/>
+          <w:sz w:val="20"/>
+          <w:szCs w:val="20"/>
+          <w:shd w:val="clear" w:color="auto" w:fill="EFF0F1"/>
+          <w:lang w:eastAsia="pt-BR"/>
+        </w:rPr>
+        <w:t>remote</w:t>
+      </w:r>
+      <w:proofErr w:type="spellEnd"/>
+      <w:r>
+        <w:rPr>
+          <w:rFonts w:ascii="Consolas" w:eastAsia="Times New Roman" w:hAnsi="Consolas" w:cs="Consolas"/>
+          <w:color w:val="212529"/>
+          <w:sz w:val="20"/>
+          <w:szCs w:val="20"/>
+          <w:shd w:val="clear" w:color="auto" w:fill="EFF0F1"/>
+          <w:lang w:eastAsia="pt-BR"/>
+        </w:rPr>
+        <w:t xml:space="preserve"> –v #a saída será </w:t>
+      </w:r>
+      <w:proofErr w:type="spellStart"/>
+      <w:r>
+        <w:rPr>
+          <w:rFonts w:ascii="Consolas" w:eastAsia="Times New Roman" w:hAnsi="Consolas" w:cs="Consolas"/>
+          <w:color w:val="212529"/>
+          <w:sz w:val="20"/>
+          <w:szCs w:val="20"/>
+          <w:shd w:val="clear" w:color="auto" w:fill="EFF0F1"/>
+          <w:lang w:eastAsia="pt-BR"/>
+        </w:rPr>
+        <w:t>origin</w:t>
+      </w:r>
+      <w:proofErr w:type="spellEnd"/>
+      <w:r>
+        <w:rPr>
+          <w:rFonts w:ascii="Consolas" w:eastAsia="Times New Roman" w:hAnsi="Consolas" w:cs="Consolas"/>
+          <w:color w:val="212529"/>
+          <w:sz w:val="20"/>
+          <w:szCs w:val="20"/>
+          <w:shd w:val="clear" w:color="auto" w:fill="EFF0F1"/>
+          <w:lang w:eastAsia="pt-BR"/>
+        </w:rPr>
+        <w:t xml:space="preserve"> pois por padrão o clone cria um </w:t>
+      </w:r>
+      <w:r>
+        <w:rPr>
+          <w:rFonts w:ascii="Consolas" w:eastAsia="Times New Roman" w:hAnsi="Consolas" w:cs="Consolas"/>
+          <w:color w:val="212529"/>
+          <w:sz w:val="20"/>
+          <w:szCs w:val="20"/>
+          <w:shd w:val="clear" w:color="auto" w:fill="EFF0F1"/>
+          <w:lang w:eastAsia="pt-BR"/>
+        </w:rPr>
+        <w:t xml:space="preserve">controle </w:t>
+      </w:r>
+      <w:proofErr w:type="spellStart"/>
+      <w:r>
+        <w:rPr>
+          <w:rFonts w:ascii="Consolas" w:eastAsia="Times New Roman" w:hAnsi="Consolas" w:cs="Consolas"/>
+          <w:color w:val="212529"/>
+          <w:sz w:val="20"/>
+          <w:szCs w:val="20"/>
+          <w:shd w:val="clear" w:color="auto" w:fill="EFF0F1"/>
+          <w:lang w:eastAsia="pt-BR"/>
+        </w:rPr>
+        <w:t>remote</w:t>
+      </w:r>
+      <w:proofErr w:type="spellEnd"/>
+      <w:r>
+        <w:rPr>
+          <w:rFonts w:ascii="Consolas" w:eastAsia="Times New Roman" w:hAnsi="Consolas" w:cs="Consolas"/>
+          <w:color w:val="212529"/>
+          <w:sz w:val="20"/>
+          <w:szCs w:val="20"/>
+          <w:shd w:val="clear" w:color="auto" w:fill="EFF0F1"/>
+          <w:lang w:eastAsia="pt-BR"/>
+        </w:rPr>
+        <w:t xml:space="preserve"> </w:t>
+      </w:r>
+      <w:r>
+        <w:rPr>
+          <w:rFonts w:ascii="Consolas" w:eastAsia="Times New Roman" w:hAnsi="Consolas" w:cs="Consolas"/>
+          <w:color w:val="212529"/>
+          <w:sz w:val="20"/>
+          <w:szCs w:val="20"/>
+          <w:shd w:val="clear" w:color="auto" w:fill="EFF0F1"/>
+          <w:lang w:eastAsia="pt-BR"/>
+        </w:rPr>
+        <w:t xml:space="preserve"> </w:t>
+      </w:r>
+      <w:r>
+        <w:rPr>
+          <w:rFonts w:ascii="Consolas" w:eastAsia="Times New Roman" w:hAnsi="Consolas" w:cs="Consolas"/>
+          <w:color w:val="212529"/>
+          <w:sz w:val="20"/>
+          <w:szCs w:val="20"/>
+          <w:shd w:val="clear" w:color="auto" w:fill="EFF0F1"/>
+          <w:lang w:eastAsia="pt-BR"/>
+        </w:rPr>
+        <w:t xml:space="preserve">nomeado </w:t>
+      </w:r>
+      <w:proofErr w:type="spellStart"/>
+      <w:r>
+        <w:rPr>
+          <w:rFonts w:ascii="Consolas" w:eastAsia="Times New Roman" w:hAnsi="Consolas" w:cs="Consolas"/>
+          <w:color w:val="212529"/>
+          <w:sz w:val="20"/>
+          <w:szCs w:val="20"/>
+          <w:shd w:val="clear" w:color="auto" w:fill="EFF0F1"/>
+          <w:lang w:eastAsia="pt-BR"/>
+        </w:rPr>
+        <w:t>origin</w:t>
+      </w:r>
+      <w:proofErr w:type="spellEnd"/>
+    </w:p>
+    <w:p>
+      <w:pPr>
+        <w:shd w:val="clear" w:color="auto" w:fill="EFF0F1"/>
+        <w:tabs>
+          <w:tab w:val="left" w:pos="916"/>
+          <w:tab w:val="left" w:pos="1832"/>
+          <w:tab w:val="left" w:pos="2748"/>
+          <w:tab w:val="left" w:pos="3664"/>
+          <w:tab w:val="left" w:pos="4580"/>
+          <w:tab w:val="left" w:pos="5496"/>
+          <w:tab w:val="left" w:pos="6412"/>
+          <w:tab w:val="left" w:pos="7328"/>
+          <w:tab w:val="left" w:pos="8244"/>
+          <w:tab w:val="left" w:pos="9160"/>
+          <w:tab w:val="left" w:pos="10076"/>
+          <w:tab w:val="left" w:pos="10992"/>
+          <w:tab w:val="left" w:pos="11908"/>
+          <w:tab w:val="left" w:pos="12824"/>
+          <w:tab w:val="left" w:pos="13740"/>
+          <w:tab w:val="left" w:pos="14656"/>
+        </w:tabs>
+        <w:spacing w:after="0" w:line="240" w:lineRule="auto"/>
+        <w:rPr>
+          <w:rFonts w:ascii="Consolas" w:eastAsia="Times New Roman" w:hAnsi="Consolas" w:cs="Consolas"/>
+          <w:color w:val="212529"/>
+          <w:sz w:val="20"/>
+          <w:szCs w:val="20"/>
+          <w:shd w:val="clear" w:color="auto" w:fill="EFF0F1"/>
+          <w:lang w:eastAsia="pt-BR"/>
+        </w:rPr>
+      </w:pPr>
+      <w:proofErr w:type="spellStart"/>
+      <w:proofErr w:type="gramStart"/>
+      <w:r>
+        <w:rPr>
+          <w:rFonts w:ascii="Consolas" w:eastAsia="Times New Roman" w:hAnsi="Consolas" w:cs="Consolas"/>
+          <w:color w:val="212529"/>
+          <w:sz w:val="20"/>
+          <w:szCs w:val="20"/>
+          <w:shd w:val="clear" w:color="auto" w:fill="EFF0F1"/>
+          <w:lang w:eastAsia="pt-BR"/>
+        </w:rPr>
+        <w:t>git</w:t>
+      </w:r>
+      <w:proofErr w:type="spellEnd"/>
+      <w:proofErr w:type="gramEnd"/>
+      <w:r>
+        <w:rPr>
+          <w:rFonts w:ascii="Consolas" w:eastAsia="Times New Roman" w:hAnsi="Consolas" w:cs="Consolas"/>
+          <w:color w:val="212529"/>
+          <w:sz w:val="20"/>
+          <w:szCs w:val="20"/>
+          <w:shd w:val="clear" w:color="auto" w:fill="EFF0F1"/>
+          <w:lang w:eastAsia="pt-BR"/>
+        </w:rPr>
+        <w:t xml:space="preserve"> </w:t>
+      </w:r>
+      <w:proofErr w:type="spellStart"/>
+      <w:r>
+        <w:rPr>
+          <w:rFonts w:ascii="Consolas" w:eastAsia="Times New Roman" w:hAnsi="Consolas" w:cs="Consolas"/>
+          <w:color w:val="212529"/>
+          <w:sz w:val="20"/>
+          <w:szCs w:val="20"/>
+          <w:shd w:val="clear" w:color="auto" w:fill="EFF0F1"/>
+          <w:lang w:eastAsia="pt-BR"/>
+        </w:rPr>
+        <w:t>rename</w:t>
+      </w:r>
+      <w:proofErr w:type="spellEnd"/>
+      <w:r>
+        <w:rPr>
+          <w:rFonts w:ascii="Consolas" w:eastAsia="Times New Roman" w:hAnsi="Consolas" w:cs="Consolas"/>
+          <w:color w:val="212529"/>
+          <w:sz w:val="20"/>
+          <w:szCs w:val="20"/>
+          <w:shd w:val="clear" w:color="auto" w:fill="EFF0F1"/>
+          <w:lang w:eastAsia="pt-BR"/>
+        </w:rPr>
+        <w:t xml:space="preserve"> </w:t>
+      </w:r>
+      <w:proofErr w:type="spellStart"/>
+      <w:r>
+        <w:rPr>
+          <w:rFonts w:ascii="Consolas" w:eastAsia="Times New Roman" w:hAnsi="Consolas" w:cs="Consolas"/>
+          <w:color w:val="212529"/>
+          <w:sz w:val="20"/>
+          <w:szCs w:val="20"/>
+          <w:shd w:val="clear" w:color="auto" w:fill="EFF0F1"/>
+          <w:lang w:eastAsia="pt-BR"/>
+        </w:rPr>
+        <w:t>remote</w:t>
+      </w:r>
+      <w:proofErr w:type="spellEnd"/>
+      <w:r>
+        <w:rPr>
+          <w:rFonts w:ascii="Consolas" w:eastAsia="Times New Roman" w:hAnsi="Consolas" w:cs="Consolas"/>
+          <w:color w:val="212529"/>
+          <w:sz w:val="20"/>
+          <w:szCs w:val="20"/>
+          <w:shd w:val="clear" w:color="auto" w:fill="EFF0F1"/>
+          <w:lang w:eastAsia="pt-BR"/>
+        </w:rPr>
+        <w:t xml:space="preserve"> </w:t>
+      </w:r>
+      <w:proofErr w:type="spellStart"/>
+      <w:r>
+        <w:rPr>
+          <w:rFonts w:ascii="Consolas" w:eastAsia="Times New Roman" w:hAnsi="Consolas" w:cs="Consolas"/>
+          <w:color w:val="212529"/>
+          <w:sz w:val="20"/>
+          <w:szCs w:val="20"/>
+          <w:shd w:val="clear" w:color="auto" w:fill="EFF0F1"/>
+          <w:lang w:eastAsia="pt-BR"/>
+        </w:rPr>
+        <w:t>origin</w:t>
+      </w:r>
+      <w:proofErr w:type="spellEnd"/>
+      <w:r>
+        <w:rPr>
+          <w:rFonts w:ascii="Consolas" w:eastAsia="Times New Roman" w:hAnsi="Consolas" w:cs="Consolas"/>
+          <w:color w:val="212529"/>
+          <w:sz w:val="20"/>
+          <w:szCs w:val="20"/>
+          <w:shd w:val="clear" w:color="auto" w:fill="EFF0F1"/>
+          <w:lang w:eastAsia="pt-BR"/>
+        </w:rPr>
+        <w:t xml:space="preserve"> novo-nome-</w:t>
+      </w:r>
+      <w:proofErr w:type="spellStart"/>
+      <w:r>
+        <w:rPr>
+          <w:rFonts w:ascii="Consolas" w:eastAsia="Times New Roman" w:hAnsi="Consolas" w:cs="Consolas"/>
+          <w:color w:val="212529"/>
+          <w:sz w:val="20"/>
+          <w:szCs w:val="20"/>
+          <w:shd w:val="clear" w:color="auto" w:fill="EFF0F1"/>
+          <w:lang w:eastAsia="pt-BR"/>
+        </w:rPr>
+        <w:t>remote</w:t>
+      </w:r>
+      <w:proofErr w:type="spellEnd"/>
+      <w:r>
+        <w:rPr>
+          <w:rFonts w:ascii="Consolas" w:eastAsia="Times New Roman" w:hAnsi="Consolas" w:cs="Consolas"/>
+          <w:color w:val="212529"/>
+          <w:sz w:val="20"/>
+          <w:szCs w:val="20"/>
+          <w:shd w:val="clear" w:color="auto" w:fill="EFF0F1"/>
+          <w:lang w:eastAsia="pt-BR"/>
+        </w:rPr>
+        <w:t xml:space="preserve"> #renomeando o controle </w:t>
+      </w:r>
+      <w:proofErr w:type="spellStart"/>
+      <w:r>
+        <w:rPr>
+          <w:rFonts w:ascii="Consolas" w:eastAsia="Times New Roman" w:hAnsi="Consolas" w:cs="Consolas"/>
+          <w:color w:val="212529"/>
+          <w:sz w:val="20"/>
+          <w:szCs w:val="20"/>
+          <w:shd w:val="clear" w:color="auto" w:fill="EFF0F1"/>
+          <w:lang w:eastAsia="pt-BR"/>
+        </w:rPr>
+        <w:t>remote</w:t>
+      </w:r>
+      <w:proofErr w:type="spellEnd"/>
+    </w:p>
+    <w:p>
+      <w:pPr>
+        <w:shd w:val="clear" w:color="auto" w:fill="EFF0F1"/>
+        <w:tabs>
+          <w:tab w:val="left" w:pos="916"/>
+          <w:tab w:val="left" w:pos="1832"/>
+          <w:tab w:val="left" w:pos="2748"/>
+          <w:tab w:val="left" w:pos="3664"/>
+          <w:tab w:val="left" w:pos="4580"/>
+          <w:tab w:val="left" w:pos="5496"/>
+          <w:tab w:val="left" w:pos="6412"/>
+          <w:tab w:val="left" w:pos="7328"/>
+          <w:tab w:val="left" w:pos="8244"/>
+          <w:tab w:val="left" w:pos="9160"/>
+          <w:tab w:val="left" w:pos="10076"/>
+          <w:tab w:val="left" w:pos="10992"/>
+          <w:tab w:val="left" w:pos="11908"/>
+          <w:tab w:val="left" w:pos="12824"/>
+          <w:tab w:val="left" w:pos="13740"/>
+          <w:tab w:val="left" w:pos="14656"/>
+        </w:tabs>
+        <w:spacing w:after="0" w:line="240" w:lineRule="auto"/>
+        <w:rPr>
+          <w:rFonts w:ascii="Consolas" w:eastAsia="Times New Roman" w:hAnsi="Consolas" w:cs="Consolas"/>
+          <w:color w:val="212529"/>
+          <w:sz w:val="20"/>
+          <w:szCs w:val="20"/>
+          <w:shd w:val="clear" w:color="auto" w:fill="EFF0F1"/>
+          <w:lang w:eastAsia="pt-BR"/>
+        </w:rPr>
+      </w:pPr>
+      <w:proofErr w:type="spellStart"/>
+      <w:proofErr w:type="gramStart"/>
+      <w:r>
+        <w:rPr>
+          <w:rFonts w:ascii="Consolas" w:eastAsia="Times New Roman" w:hAnsi="Consolas" w:cs="Consolas"/>
+          <w:color w:val="212529"/>
+          <w:sz w:val="20"/>
+          <w:szCs w:val="20"/>
+          <w:shd w:val="clear" w:color="auto" w:fill="EFF0F1"/>
+          <w:lang w:eastAsia="pt-BR"/>
+        </w:rPr>
+        <w:t>git</w:t>
+      </w:r>
+      <w:proofErr w:type="spellEnd"/>
+      <w:proofErr w:type="gramEnd"/>
+      <w:r>
+        <w:rPr>
+          <w:rFonts w:ascii="Consolas" w:eastAsia="Times New Roman" w:hAnsi="Consolas" w:cs="Consolas"/>
+          <w:color w:val="212529"/>
+          <w:sz w:val="20"/>
+          <w:szCs w:val="20"/>
+          <w:shd w:val="clear" w:color="auto" w:fill="EFF0F1"/>
+          <w:lang w:eastAsia="pt-BR"/>
+        </w:rPr>
+        <w:t xml:space="preserve"> </w:t>
+      </w:r>
+      <w:proofErr w:type="spellStart"/>
+      <w:r>
+        <w:rPr>
+          <w:rFonts w:ascii="Consolas" w:eastAsia="Times New Roman" w:hAnsi="Consolas" w:cs="Consolas"/>
+          <w:color w:val="212529"/>
+          <w:sz w:val="20"/>
+          <w:szCs w:val="20"/>
+          <w:shd w:val="clear" w:color="auto" w:fill="EFF0F1"/>
+          <w:lang w:eastAsia="pt-BR"/>
+        </w:rPr>
+        <w:t>remote</w:t>
+      </w:r>
+      <w:proofErr w:type="spellEnd"/>
+      <w:r>
+        <w:rPr>
+          <w:rFonts w:ascii="Consolas" w:eastAsia="Times New Roman" w:hAnsi="Consolas" w:cs="Consolas"/>
+          <w:color w:val="212529"/>
+          <w:sz w:val="20"/>
+          <w:szCs w:val="20"/>
+          <w:shd w:val="clear" w:color="auto" w:fill="EFF0F1"/>
+          <w:lang w:eastAsia="pt-BR"/>
+        </w:rPr>
+        <w:t xml:space="preserve"> –v #saída novo-nome-</w:t>
+      </w:r>
+      <w:proofErr w:type="spellStart"/>
+      <w:r>
+        <w:rPr>
+          <w:rFonts w:ascii="Consolas" w:eastAsia="Times New Roman" w:hAnsi="Consolas" w:cs="Consolas"/>
+          <w:color w:val="212529"/>
+          <w:sz w:val="20"/>
+          <w:szCs w:val="20"/>
+          <w:shd w:val="clear" w:color="auto" w:fill="EFF0F1"/>
+          <w:lang w:eastAsia="pt-BR"/>
+        </w:rPr>
+        <w:t>remote</w:t>
+      </w:r>
+      <w:proofErr w:type="spellEnd"/>
+      <w:r>
+        <w:rPr>
+          <w:rFonts w:ascii="Consolas" w:eastAsia="Times New Roman" w:hAnsi="Consolas" w:cs="Consolas"/>
+          <w:color w:val="212529"/>
+          <w:sz w:val="20"/>
+          <w:szCs w:val="20"/>
+          <w:shd w:val="clear" w:color="auto" w:fill="EFF0F1"/>
+          <w:lang w:eastAsia="pt-BR"/>
+        </w:rPr>
+        <w:t xml:space="preserve"> caminho/</w:t>
+      </w:r>
+      <w:proofErr w:type="spellStart"/>
+      <w:r>
+        <w:rPr>
+          <w:rFonts w:ascii="Consolas" w:eastAsia="Times New Roman" w:hAnsi="Consolas" w:cs="Consolas"/>
+          <w:color w:val="212529"/>
+          <w:sz w:val="20"/>
+          <w:szCs w:val="20"/>
+          <w:shd w:val="clear" w:color="auto" w:fill="EFF0F1"/>
+          <w:lang w:eastAsia="pt-BR"/>
+        </w:rPr>
+        <w:t>NomeServidor</w:t>
+      </w:r>
+      <w:proofErr w:type="spellEnd"/>
+      <w:r>
+        <w:rPr>
+          <w:rFonts w:ascii="Consolas" w:eastAsia="Times New Roman" w:hAnsi="Consolas" w:cs="Consolas"/>
+          <w:color w:val="212529"/>
+          <w:sz w:val="20"/>
+          <w:szCs w:val="20"/>
+          <w:shd w:val="clear" w:color="auto" w:fill="EFF0F1"/>
+          <w:lang w:eastAsia="pt-BR"/>
+        </w:rPr>
+        <w:t xml:space="preserve"> (</w:t>
+      </w:r>
+      <w:proofErr w:type="spellStart"/>
+      <w:r>
+        <w:rPr>
+          <w:rFonts w:ascii="Consolas" w:eastAsia="Times New Roman" w:hAnsi="Consolas" w:cs="Consolas"/>
+          <w:color w:val="212529"/>
+          <w:sz w:val="20"/>
+          <w:szCs w:val="20"/>
+          <w:shd w:val="clear" w:color="auto" w:fill="EFF0F1"/>
+          <w:lang w:eastAsia="pt-BR"/>
+        </w:rPr>
+        <w:t>fetch</w:t>
+      </w:r>
+      <w:proofErr w:type="spellEnd"/>
+      <w:r>
+        <w:rPr>
+          <w:rFonts w:ascii="Consolas" w:eastAsia="Times New Roman" w:hAnsi="Consolas" w:cs="Consolas"/>
+          <w:color w:val="212529"/>
+          <w:sz w:val="20"/>
+          <w:szCs w:val="20"/>
+          <w:shd w:val="clear" w:color="auto" w:fill="EFF0F1"/>
+          <w:lang w:eastAsia="pt-BR"/>
+        </w:rPr>
+        <w:t>/</w:t>
+      </w:r>
+      <w:proofErr w:type="spellStart"/>
+      <w:r>
+        <w:rPr>
+          <w:rFonts w:ascii="Consolas" w:eastAsia="Times New Roman" w:hAnsi="Consolas" w:cs="Consolas"/>
+          <w:color w:val="212529"/>
+          <w:sz w:val="20"/>
+          <w:szCs w:val="20"/>
+          <w:shd w:val="clear" w:color="auto" w:fill="EFF0F1"/>
+          <w:lang w:eastAsia="pt-BR"/>
+        </w:rPr>
+        <w:t>push</w:t>
+      </w:r>
+      <w:proofErr w:type="spellEnd"/>
+      <w:r>
+        <w:rPr>
+          <w:rFonts w:ascii="Consolas" w:eastAsia="Times New Roman" w:hAnsi="Consolas" w:cs="Consolas"/>
+          <w:color w:val="212529"/>
+          <w:sz w:val="20"/>
+          <w:szCs w:val="20"/>
+          <w:shd w:val="clear" w:color="auto" w:fill="EFF0F1"/>
+          <w:lang w:eastAsia="pt-BR"/>
+        </w:rPr>
+        <w:t>)</w:t>
+      </w:r>
+    </w:p>
+    <w:p>
+      <w:pPr>
+        <w:spacing w:after="0"/>
+        <w:jc w:val="both"/>
+        <w:rPr>
+          <w:rFonts w:ascii="Segoe UI" w:eastAsia="Times New Roman" w:hAnsi="Segoe UI" w:cs="Segoe UI"/>
+          <w:color w:val="212529"/>
+          <w:sz w:val="24"/>
+          <w:szCs w:val="24"/>
+          <w:lang w:eastAsia="pt-BR"/>
+        </w:rPr>
+      </w:pPr>
+    </w:p>
+    <w:p>
+      <w:pPr>
+        <w:spacing w:after="0"/>
+        <w:jc w:val="both"/>
+        <w:rPr>
+          <w:rFonts w:ascii="Segoe UI" w:eastAsia="Times New Roman" w:hAnsi="Segoe UI" w:cs="Segoe UI"/>
+          <w:b/>
+          <w:color w:val="212529"/>
+          <w:sz w:val="24"/>
+          <w:szCs w:val="24"/>
+          <w:lang w:eastAsia="pt-BR"/>
+        </w:rPr>
+      </w:pPr>
+      <w:bookmarkStart w:id="0" w:name="_GoBack"/>
+      <w:r>
+        <w:rPr>
+          <w:rFonts w:ascii="Segoe UI" w:eastAsia="Times New Roman" w:hAnsi="Segoe UI" w:cs="Segoe UI"/>
+          <w:b/>
+          <w:color w:val="212529"/>
+          <w:sz w:val="24"/>
+          <w:szCs w:val="24"/>
+          <w:lang w:eastAsia="pt-BR"/>
+        </w:rPr>
+        <w:t>- Ana deve acessar a pasta clone e puxar os arquivos do repositório servidor</w:t>
+      </w:r>
+    </w:p>
+    <w:bookmarkEnd w:id="0"/>
+    <w:p>
+      <w:pPr>
+        <w:spacing w:after="0"/>
+        <w:jc w:val="both"/>
+        <w:rPr>
+          <w:rFonts w:ascii="Segoe UI" w:eastAsia="Times New Roman" w:hAnsi="Segoe UI" w:cs="Segoe UI"/>
+          <w:color w:val="212529"/>
+          <w:sz w:val="24"/>
+          <w:szCs w:val="24"/>
+          <w:lang w:eastAsia="pt-BR"/>
+        </w:rPr>
+      </w:pPr>
+    </w:p>
+    <w:p>
+      <w:pPr>
+        <w:shd w:val="clear" w:color="auto" w:fill="EFF0F1"/>
+        <w:tabs>
+          <w:tab w:val="left" w:pos="916"/>
+          <w:tab w:val="left" w:pos="1832"/>
+          <w:tab w:val="left" w:pos="2748"/>
+          <w:tab w:val="left" w:pos="3664"/>
+          <w:tab w:val="left" w:pos="4580"/>
+          <w:tab w:val="left" w:pos="5496"/>
+          <w:tab w:val="left" w:pos="6412"/>
+          <w:tab w:val="left" w:pos="7328"/>
+          <w:tab w:val="left" w:pos="8244"/>
+          <w:tab w:val="left" w:pos="9160"/>
+          <w:tab w:val="left" w:pos="10076"/>
+          <w:tab w:val="left" w:pos="10992"/>
+          <w:tab w:val="left" w:pos="11908"/>
+          <w:tab w:val="left" w:pos="12824"/>
+          <w:tab w:val="left" w:pos="13740"/>
+          <w:tab w:val="left" w:pos="14656"/>
+        </w:tabs>
+        <w:spacing w:after="0" w:line="240" w:lineRule="auto"/>
+        <w:rPr>
+          <w:rFonts w:ascii="Consolas" w:eastAsia="Times New Roman" w:hAnsi="Consolas" w:cs="Consolas"/>
+          <w:color w:val="212529"/>
+          <w:sz w:val="20"/>
+          <w:szCs w:val="20"/>
+          <w:shd w:val="clear" w:color="auto" w:fill="EFF0F1"/>
+          <w:lang w:eastAsia="pt-BR"/>
+        </w:rPr>
+      </w:pPr>
+      <w:proofErr w:type="spellStart"/>
+      <w:r>
+        <w:rPr>
+          <w:rFonts w:ascii="Consolas" w:eastAsia="Times New Roman" w:hAnsi="Consolas" w:cs="Consolas"/>
+          <w:color w:val="212529"/>
+          <w:sz w:val="20"/>
+          <w:szCs w:val="20"/>
+          <w:shd w:val="clear" w:color="auto" w:fill="EFF0F1"/>
+          <w:lang w:eastAsia="pt-BR"/>
+        </w:rPr>
+        <w:t>cd</w:t>
+      </w:r>
+      <w:proofErr w:type="spellEnd"/>
+      <w:r>
+        <w:rPr>
+          <w:rFonts w:ascii="Consolas" w:eastAsia="Times New Roman" w:hAnsi="Consolas" w:cs="Consolas"/>
+          <w:color w:val="212529"/>
+          <w:sz w:val="20"/>
+          <w:szCs w:val="20"/>
+          <w:shd w:val="clear" w:color="auto" w:fill="EFF0F1"/>
+          <w:lang w:eastAsia="pt-BR"/>
+        </w:rPr>
+        <w:t xml:space="preserve"> caminho/</w:t>
+      </w:r>
+      <w:proofErr w:type="spellStart"/>
+      <w:proofErr w:type="gramStart"/>
+      <w:r>
+        <w:rPr>
+          <w:rFonts w:ascii="Consolas" w:eastAsia="Times New Roman" w:hAnsi="Consolas" w:cs="Consolas"/>
+          <w:color w:val="212529"/>
+          <w:sz w:val="20"/>
+          <w:szCs w:val="20"/>
+          <w:shd w:val="clear" w:color="auto" w:fill="EFF0F1"/>
+          <w:lang w:eastAsia="pt-BR"/>
+        </w:rPr>
+        <w:t>servidorClonado</w:t>
+      </w:r>
+      <w:proofErr w:type="spellEnd"/>
+      <w:proofErr w:type="gramEnd"/>
+    </w:p>
+    <w:p>
+      <w:pPr>
+        <w:shd w:val="clear" w:color="auto" w:fill="EFF0F1"/>
+        <w:tabs>
+          <w:tab w:val="left" w:pos="916"/>
+          <w:tab w:val="left" w:pos="1832"/>
+          <w:tab w:val="left" w:pos="2748"/>
+          <w:tab w:val="left" w:pos="3664"/>
+          <w:tab w:val="left" w:pos="4580"/>
+          <w:tab w:val="left" w:pos="5496"/>
+          <w:tab w:val="left" w:pos="6412"/>
+          <w:tab w:val="left" w:pos="7328"/>
+          <w:tab w:val="left" w:pos="8244"/>
+          <w:tab w:val="left" w:pos="9160"/>
+          <w:tab w:val="left" w:pos="10076"/>
+          <w:tab w:val="left" w:pos="10992"/>
+          <w:tab w:val="left" w:pos="11908"/>
+          <w:tab w:val="left" w:pos="12824"/>
+          <w:tab w:val="left" w:pos="13740"/>
+          <w:tab w:val="left" w:pos="14656"/>
+        </w:tabs>
+        <w:spacing w:after="0" w:line="240" w:lineRule="auto"/>
+        <w:rPr>
+          <w:rFonts w:ascii="Consolas" w:eastAsia="Times New Roman" w:hAnsi="Consolas" w:cs="Consolas"/>
+          <w:color w:val="212529"/>
+          <w:sz w:val="20"/>
+          <w:szCs w:val="20"/>
+          <w:shd w:val="clear" w:color="auto" w:fill="EFF0F1"/>
+          <w:lang w:eastAsia="pt-BR"/>
+        </w:rPr>
+      </w:pPr>
+      <w:proofErr w:type="spellStart"/>
+      <w:proofErr w:type="gramStart"/>
+      <w:r>
+        <w:rPr>
+          <w:rFonts w:ascii="Consolas" w:eastAsia="Times New Roman" w:hAnsi="Consolas" w:cs="Consolas"/>
+          <w:color w:val="212529"/>
+          <w:sz w:val="20"/>
+          <w:szCs w:val="20"/>
+          <w:shd w:val="clear" w:color="auto" w:fill="EFF0F1"/>
+          <w:lang w:eastAsia="pt-BR"/>
+        </w:rPr>
+        <w:t>ls</w:t>
+      </w:r>
+      <w:proofErr w:type="spellEnd"/>
+      <w:proofErr w:type="gramEnd"/>
+      <w:r>
+        <w:rPr>
+          <w:rFonts w:ascii="Consolas" w:eastAsia="Times New Roman" w:hAnsi="Consolas" w:cs="Consolas"/>
+          <w:color w:val="212529"/>
+          <w:sz w:val="20"/>
+          <w:szCs w:val="20"/>
+          <w:shd w:val="clear" w:color="auto" w:fill="EFF0F1"/>
+          <w:lang w:eastAsia="pt-BR"/>
+        </w:rPr>
+        <w:t xml:space="preserve"> #retorna vazio</w:t>
+      </w:r>
+      <w:r>
+        <w:rPr>
+          <w:rFonts w:ascii="Consolas" w:eastAsia="Times New Roman" w:hAnsi="Consolas" w:cs="Consolas"/>
+          <w:color w:val="212529"/>
+          <w:sz w:val="20"/>
+          <w:szCs w:val="20"/>
+          <w:shd w:val="clear" w:color="auto" w:fill="EFF0F1"/>
+          <w:lang w:eastAsia="pt-BR"/>
+        </w:rPr>
+        <w:t xml:space="preserve"> porque ainda não puxou os arquivos e pastas</w:t>
+      </w:r>
+    </w:p>
+    <w:p>
+      <w:pPr>
+        <w:shd w:val="clear" w:color="auto" w:fill="EFF0F1"/>
+        <w:tabs>
+          <w:tab w:val="left" w:pos="916"/>
+          <w:tab w:val="left" w:pos="1832"/>
+          <w:tab w:val="left" w:pos="2748"/>
+          <w:tab w:val="left" w:pos="3664"/>
+          <w:tab w:val="left" w:pos="4580"/>
+          <w:tab w:val="left" w:pos="5496"/>
+          <w:tab w:val="left" w:pos="6412"/>
+          <w:tab w:val="left" w:pos="7328"/>
+          <w:tab w:val="left" w:pos="8244"/>
+          <w:tab w:val="left" w:pos="9160"/>
+          <w:tab w:val="left" w:pos="10076"/>
+          <w:tab w:val="left" w:pos="10992"/>
+          <w:tab w:val="left" w:pos="11908"/>
+          <w:tab w:val="left" w:pos="12824"/>
+          <w:tab w:val="left" w:pos="13740"/>
+          <w:tab w:val="left" w:pos="14656"/>
+        </w:tabs>
+        <w:spacing w:after="0" w:line="240" w:lineRule="auto"/>
+        <w:rPr>
+          <w:rFonts w:ascii="Consolas" w:eastAsia="Times New Roman" w:hAnsi="Consolas" w:cs="Consolas"/>
+          <w:color w:val="212529"/>
+          <w:sz w:val="20"/>
+          <w:szCs w:val="20"/>
+          <w:shd w:val="clear" w:color="auto" w:fill="EFF0F1"/>
+          <w:lang w:eastAsia="pt-BR"/>
+        </w:rPr>
+      </w:pPr>
+      <w:proofErr w:type="spellStart"/>
+      <w:proofErr w:type="gramStart"/>
+      <w:r>
+        <w:rPr>
+          <w:rFonts w:ascii="Consolas" w:eastAsia="Times New Roman" w:hAnsi="Consolas" w:cs="Consolas"/>
+          <w:color w:val="212529"/>
+          <w:sz w:val="20"/>
+          <w:szCs w:val="20"/>
+          <w:shd w:val="clear" w:color="auto" w:fill="EFF0F1"/>
+          <w:lang w:eastAsia="pt-BR"/>
+        </w:rPr>
+        <w:t>git</w:t>
+      </w:r>
+      <w:proofErr w:type="spellEnd"/>
+      <w:proofErr w:type="gramEnd"/>
+      <w:r>
+        <w:rPr>
+          <w:rFonts w:ascii="Consolas" w:eastAsia="Times New Roman" w:hAnsi="Consolas" w:cs="Consolas"/>
+          <w:color w:val="212529"/>
+          <w:sz w:val="20"/>
+          <w:szCs w:val="20"/>
+          <w:shd w:val="clear" w:color="auto" w:fill="EFF0F1"/>
+          <w:lang w:eastAsia="pt-BR"/>
+        </w:rPr>
+        <w:t xml:space="preserve"> </w:t>
+      </w:r>
+      <w:proofErr w:type="spellStart"/>
+      <w:r>
+        <w:rPr>
+          <w:rFonts w:ascii="Consolas" w:eastAsia="Times New Roman" w:hAnsi="Consolas" w:cs="Consolas"/>
+          <w:color w:val="212529"/>
+          <w:sz w:val="20"/>
+          <w:szCs w:val="20"/>
+          <w:shd w:val="clear" w:color="auto" w:fill="EFF0F1"/>
+          <w:lang w:eastAsia="pt-BR"/>
+        </w:rPr>
+        <w:t>pull</w:t>
+      </w:r>
+      <w:proofErr w:type="spellEnd"/>
+      <w:r>
+        <w:rPr>
+          <w:rFonts w:ascii="Consolas" w:eastAsia="Times New Roman" w:hAnsi="Consolas" w:cs="Consolas"/>
+          <w:color w:val="212529"/>
+          <w:sz w:val="20"/>
+          <w:szCs w:val="20"/>
+          <w:shd w:val="clear" w:color="auto" w:fill="EFF0F1"/>
+          <w:lang w:eastAsia="pt-BR"/>
+        </w:rPr>
+        <w:t xml:space="preserve"> novo-nome-remoto </w:t>
+      </w:r>
+      <w:proofErr w:type="spellStart"/>
+      <w:r>
+        <w:rPr>
+          <w:rFonts w:ascii="Consolas" w:eastAsia="Times New Roman" w:hAnsi="Consolas" w:cs="Consolas"/>
+          <w:color w:val="212529"/>
+          <w:sz w:val="20"/>
+          <w:szCs w:val="20"/>
+          <w:shd w:val="clear" w:color="auto" w:fill="EFF0F1"/>
+          <w:lang w:eastAsia="pt-BR"/>
+        </w:rPr>
+        <w:t>main</w:t>
+      </w:r>
+      <w:proofErr w:type="spellEnd"/>
+      <w:r>
+        <w:rPr>
+          <w:rFonts w:ascii="Consolas" w:eastAsia="Times New Roman" w:hAnsi="Consolas" w:cs="Consolas"/>
+          <w:color w:val="212529"/>
+          <w:sz w:val="20"/>
+          <w:szCs w:val="20"/>
+          <w:shd w:val="clear" w:color="auto" w:fill="EFF0F1"/>
+          <w:lang w:eastAsia="pt-BR"/>
+        </w:rPr>
+        <w:t xml:space="preserve"> #puxa para a pasta clone todos os arquivos/pastas do repositório servidor colocando na </w:t>
+      </w:r>
+      <w:proofErr w:type="spellStart"/>
+      <w:r>
+        <w:rPr>
+          <w:rFonts w:ascii="Consolas" w:eastAsia="Times New Roman" w:hAnsi="Consolas" w:cs="Consolas"/>
+          <w:color w:val="212529"/>
+          <w:sz w:val="20"/>
+          <w:szCs w:val="20"/>
+          <w:shd w:val="clear" w:color="auto" w:fill="EFF0F1"/>
+          <w:lang w:eastAsia="pt-BR"/>
+        </w:rPr>
+        <w:t>branch</w:t>
+      </w:r>
+      <w:proofErr w:type="spellEnd"/>
+      <w:r>
+        <w:rPr>
+          <w:rFonts w:ascii="Consolas" w:eastAsia="Times New Roman" w:hAnsi="Consolas" w:cs="Consolas"/>
+          <w:color w:val="212529"/>
+          <w:sz w:val="20"/>
+          <w:szCs w:val="20"/>
+          <w:shd w:val="clear" w:color="auto" w:fill="EFF0F1"/>
+          <w:lang w:eastAsia="pt-BR"/>
+        </w:rPr>
+        <w:t xml:space="preserve"> </w:t>
+      </w:r>
+      <w:proofErr w:type="spellStart"/>
+      <w:r>
+        <w:rPr>
+          <w:rFonts w:ascii="Consolas" w:eastAsia="Times New Roman" w:hAnsi="Consolas" w:cs="Consolas"/>
+          <w:color w:val="212529"/>
+          <w:sz w:val="20"/>
+          <w:szCs w:val="20"/>
+          <w:shd w:val="clear" w:color="auto" w:fill="EFF0F1"/>
+          <w:lang w:eastAsia="pt-BR"/>
+        </w:rPr>
+        <w:t>main</w:t>
+      </w:r>
+      <w:proofErr w:type="spellEnd"/>
+      <w:r>
+        <w:rPr>
+          <w:rFonts w:ascii="Consolas" w:eastAsia="Times New Roman" w:hAnsi="Consolas" w:cs="Consolas"/>
+          <w:color w:val="212529"/>
+          <w:sz w:val="20"/>
+          <w:szCs w:val="20"/>
+          <w:shd w:val="clear" w:color="auto" w:fill="EFF0F1"/>
+          <w:lang w:eastAsia="pt-BR"/>
+        </w:rPr>
+        <w:t xml:space="preserve"> (que acabou de criar)</w:t>
+      </w:r>
     </w:p>
     <w:sectPr>
       <w:pgSz w:w="11906" w:h="16838"/>
@@ -4150,8 +7604,470 @@
       </w:rPr>
     </w:lvl>
   </w:abstractNum>
+  <w:abstractNum w:abstractNumId="1">
+    <w:nsid w:val="1C634BCE"/>
+    <w:multiLevelType w:val="hybridMultilevel"/>
+    <w:tmpl w:val="20F84072"/>
+    <w:lvl w:ilvl="0" w:tplc="5FAA9AA4">
+      <w:numFmt w:val="bullet"/>
+      <w:lvlText w:val="-"/>
+      <w:lvlJc w:val="left"/>
+      <w:pPr>
+        <w:ind w:left="720" w:hanging="360"/>
+      </w:pPr>
+      <w:rPr>
+        <w:rFonts w:ascii="Consolas" w:eastAsia="Times New Roman" w:hAnsi="Consolas" w:cs="Consolas" w:hint="default"/>
+      </w:rPr>
+    </w:lvl>
+    <w:lvl w:ilvl="1" w:tplc="04160003" w:tentative="1">
+      <w:start w:val="1"/>
+      <w:numFmt w:val="bullet"/>
+      <w:lvlText w:val="o"/>
+      <w:lvlJc w:val="left"/>
+      <w:pPr>
+        <w:ind w:left="1440" w:hanging="360"/>
+      </w:pPr>
+      <w:rPr>
+        <w:rFonts w:ascii="Courier New" w:hAnsi="Courier New" w:cs="Courier New" w:hint="default"/>
+      </w:rPr>
+    </w:lvl>
+    <w:lvl w:ilvl="2" w:tplc="04160005" w:tentative="1">
+      <w:start w:val="1"/>
+      <w:numFmt w:val="bullet"/>
+      <w:lvlText w:val=""/>
+      <w:lvlJc w:val="left"/>
+      <w:pPr>
+        <w:ind w:left="2160" w:hanging="360"/>
+      </w:pPr>
+      <w:rPr>
+        <w:rFonts w:ascii="Wingdings" w:hAnsi="Wingdings" w:hint="default"/>
+      </w:rPr>
+    </w:lvl>
+    <w:lvl w:ilvl="3" w:tplc="04160001" w:tentative="1">
+      <w:start w:val="1"/>
+      <w:numFmt w:val="bullet"/>
+      <w:lvlText w:val=""/>
+      <w:lvlJc w:val="left"/>
+      <w:pPr>
+        <w:ind w:left="2880" w:hanging="360"/>
+      </w:pPr>
+      <w:rPr>
+        <w:rFonts w:ascii="Symbol" w:hAnsi="Symbol" w:hint="default"/>
+      </w:rPr>
+    </w:lvl>
+    <w:lvl w:ilvl="4" w:tplc="04160003" w:tentative="1">
+      <w:start w:val="1"/>
+      <w:numFmt w:val="bullet"/>
+      <w:lvlText w:val="o"/>
+      <w:lvlJc w:val="left"/>
+      <w:pPr>
+        <w:ind w:left="3600" w:hanging="360"/>
+      </w:pPr>
+      <w:rPr>
+        <w:rFonts w:ascii="Courier New" w:hAnsi="Courier New" w:cs="Courier New" w:hint="default"/>
+      </w:rPr>
+    </w:lvl>
+    <w:lvl w:ilvl="5" w:tplc="04160005" w:tentative="1">
+      <w:start w:val="1"/>
+      <w:numFmt w:val="bullet"/>
+      <w:lvlText w:val=""/>
+      <w:lvlJc w:val="left"/>
+      <w:pPr>
+        <w:ind w:left="4320" w:hanging="360"/>
+      </w:pPr>
+      <w:rPr>
+        <w:rFonts w:ascii="Wingdings" w:hAnsi="Wingdings" w:hint="default"/>
+      </w:rPr>
+    </w:lvl>
+    <w:lvl w:ilvl="6" w:tplc="04160001" w:tentative="1">
+      <w:start w:val="1"/>
+      <w:numFmt w:val="bullet"/>
+      <w:lvlText w:val=""/>
+      <w:lvlJc w:val="left"/>
+      <w:pPr>
+        <w:ind w:left="5040" w:hanging="360"/>
+      </w:pPr>
+      <w:rPr>
+        <w:rFonts w:ascii="Symbol" w:hAnsi="Symbol" w:hint="default"/>
+      </w:rPr>
+    </w:lvl>
+    <w:lvl w:ilvl="7" w:tplc="04160003" w:tentative="1">
+      <w:start w:val="1"/>
+      <w:numFmt w:val="bullet"/>
+      <w:lvlText w:val="o"/>
+      <w:lvlJc w:val="left"/>
+      <w:pPr>
+        <w:ind w:left="5760" w:hanging="360"/>
+      </w:pPr>
+      <w:rPr>
+        <w:rFonts w:ascii="Courier New" w:hAnsi="Courier New" w:cs="Courier New" w:hint="default"/>
+      </w:rPr>
+    </w:lvl>
+    <w:lvl w:ilvl="8" w:tplc="04160005" w:tentative="1">
+      <w:start w:val="1"/>
+      <w:numFmt w:val="bullet"/>
+      <w:lvlText w:val=""/>
+      <w:lvlJc w:val="left"/>
+      <w:pPr>
+        <w:ind w:left="6480" w:hanging="360"/>
+      </w:pPr>
+      <w:rPr>
+        <w:rFonts w:ascii="Wingdings" w:hAnsi="Wingdings" w:hint="default"/>
+      </w:rPr>
+    </w:lvl>
+  </w:abstractNum>
+  <w:abstractNum w:abstractNumId="2">
+    <w:nsid w:val="3D81483A"/>
+    <w:multiLevelType w:val="hybridMultilevel"/>
+    <w:tmpl w:val="44083EF6"/>
+    <w:lvl w:ilvl="0" w:tplc="2F3C7984">
+      <w:numFmt w:val="bullet"/>
+      <w:lvlText w:val="-"/>
+      <w:lvlJc w:val="left"/>
+      <w:pPr>
+        <w:ind w:left="720" w:hanging="360"/>
+      </w:pPr>
+      <w:rPr>
+        <w:rFonts w:ascii="Consolas" w:eastAsia="Times New Roman" w:hAnsi="Consolas" w:cs="Consolas" w:hint="default"/>
+      </w:rPr>
+    </w:lvl>
+    <w:lvl w:ilvl="1" w:tplc="04160003" w:tentative="1">
+      <w:start w:val="1"/>
+      <w:numFmt w:val="bullet"/>
+      <w:lvlText w:val="o"/>
+      <w:lvlJc w:val="left"/>
+      <w:pPr>
+        <w:ind w:left="1440" w:hanging="360"/>
+      </w:pPr>
+      <w:rPr>
+        <w:rFonts w:ascii="Courier New" w:hAnsi="Courier New" w:cs="Courier New" w:hint="default"/>
+      </w:rPr>
+    </w:lvl>
+    <w:lvl w:ilvl="2" w:tplc="04160005" w:tentative="1">
+      <w:start w:val="1"/>
+      <w:numFmt w:val="bullet"/>
+      <w:lvlText w:val=""/>
+      <w:lvlJc w:val="left"/>
+      <w:pPr>
+        <w:ind w:left="2160" w:hanging="360"/>
+      </w:pPr>
+      <w:rPr>
+        <w:rFonts w:ascii="Wingdings" w:hAnsi="Wingdings" w:hint="default"/>
+      </w:rPr>
+    </w:lvl>
+    <w:lvl w:ilvl="3" w:tplc="04160001" w:tentative="1">
+      <w:start w:val="1"/>
+      <w:numFmt w:val="bullet"/>
+      <w:lvlText w:val=""/>
+      <w:lvlJc w:val="left"/>
+      <w:pPr>
+        <w:ind w:left="2880" w:hanging="360"/>
+      </w:pPr>
+      <w:rPr>
+        <w:rFonts w:ascii="Symbol" w:hAnsi="Symbol" w:hint="default"/>
+      </w:rPr>
+    </w:lvl>
+    <w:lvl w:ilvl="4" w:tplc="04160003" w:tentative="1">
+      <w:start w:val="1"/>
+      <w:numFmt w:val="bullet"/>
+      <w:lvlText w:val="o"/>
+      <w:lvlJc w:val="left"/>
+      <w:pPr>
+        <w:ind w:left="3600" w:hanging="360"/>
+      </w:pPr>
+      <w:rPr>
+        <w:rFonts w:ascii="Courier New" w:hAnsi="Courier New" w:cs="Courier New" w:hint="default"/>
+      </w:rPr>
+    </w:lvl>
+    <w:lvl w:ilvl="5" w:tplc="04160005" w:tentative="1">
+      <w:start w:val="1"/>
+      <w:numFmt w:val="bullet"/>
+      <w:lvlText w:val=""/>
+      <w:lvlJc w:val="left"/>
+      <w:pPr>
+        <w:ind w:left="4320" w:hanging="360"/>
+      </w:pPr>
+      <w:rPr>
+        <w:rFonts w:ascii="Wingdings" w:hAnsi="Wingdings" w:hint="default"/>
+      </w:rPr>
+    </w:lvl>
+    <w:lvl w:ilvl="6" w:tplc="04160001" w:tentative="1">
+      <w:start w:val="1"/>
+      <w:numFmt w:val="bullet"/>
+      <w:lvlText w:val=""/>
+      <w:lvlJc w:val="left"/>
+      <w:pPr>
+        <w:ind w:left="5040" w:hanging="360"/>
+      </w:pPr>
+      <w:rPr>
+        <w:rFonts w:ascii="Symbol" w:hAnsi="Symbol" w:hint="default"/>
+      </w:rPr>
+    </w:lvl>
+    <w:lvl w:ilvl="7" w:tplc="04160003" w:tentative="1">
+      <w:start w:val="1"/>
+      <w:numFmt w:val="bullet"/>
+      <w:lvlText w:val="o"/>
+      <w:lvlJc w:val="left"/>
+      <w:pPr>
+        <w:ind w:left="5760" w:hanging="360"/>
+      </w:pPr>
+      <w:rPr>
+        <w:rFonts w:ascii="Courier New" w:hAnsi="Courier New" w:cs="Courier New" w:hint="default"/>
+      </w:rPr>
+    </w:lvl>
+    <w:lvl w:ilvl="8" w:tplc="04160005" w:tentative="1">
+      <w:start w:val="1"/>
+      <w:numFmt w:val="bullet"/>
+      <w:lvlText w:val=""/>
+      <w:lvlJc w:val="left"/>
+      <w:pPr>
+        <w:ind w:left="6480" w:hanging="360"/>
+      </w:pPr>
+      <w:rPr>
+        <w:rFonts w:ascii="Wingdings" w:hAnsi="Wingdings" w:hint="default"/>
+      </w:rPr>
+    </w:lvl>
+  </w:abstractNum>
+  <w:abstractNum w:abstractNumId="3">
+    <w:nsid w:val="660101E7"/>
+    <w:multiLevelType w:val="hybridMultilevel"/>
+    <w:tmpl w:val="0C02FBAC"/>
+    <w:lvl w:ilvl="0" w:tplc="04160001">
+      <w:start w:val="1"/>
+      <w:numFmt w:val="bullet"/>
+      <w:lvlText w:val=""/>
+      <w:lvlJc w:val="left"/>
+      <w:pPr>
+        <w:ind w:left="720" w:hanging="360"/>
+      </w:pPr>
+      <w:rPr>
+        <w:rFonts w:ascii="Symbol" w:hAnsi="Symbol" w:hint="default"/>
+      </w:rPr>
+    </w:lvl>
+    <w:lvl w:ilvl="1" w:tplc="04160003" w:tentative="1">
+      <w:start w:val="1"/>
+      <w:numFmt w:val="bullet"/>
+      <w:lvlText w:val="o"/>
+      <w:lvlJc w:val="left"/>
+      <w:pPr>
+        <w:ind w:left="1440" w:hanging="360"/>
+      </w:pPr>
+      <w:rPr>
+        <w:rFonts w:ascii="Courier New" w:hAnsi="Courier New" w:cs="Courier New" w:hint="default"/>
+      </w:rPr>
+    </w:lvl>
+    <w:lvl w:ilvl="2" w:tplc="04160005" w:tentative="1">
+      <w:start w:val="1"/>
+      <w:numFmt w:val="bullet"/>
+      <w:lvlText w:val=""/>
+      <w:lvlJc w:val="left"/>
+      <w:pPr>
+        <w:ind w:left="2160" w:hanging="360"/>
+      </w:pPr>
+      <w:rPr>
+        <w:rFonts w:ascii="Wingdings" w:hAnsi="Wingdings" w:hint="default"/>
+      </w:rPr>
+    </w:lvl>
+    <w:lvl w:ilvl="3" w:tplc="04160001" w:tentative="1">
+      <w:start w:val="1"/>
+      <w:numFmt w:val="bullet"/>
+      <w:lvlText w:val=""/>
+      <w:lvlJc w:val="left"/>
+      <w:pPr>
+        <w:ind w:left="2880" w:hanging="360"/>
+      </w:pPr>
+      <w:rPr>
+        <w:rFonts w:ascii="Symbol" w:hAnsi="Symbol" w:hint="default"/>
+      </w:rPr>
+    </w:lvl>
+    <w:lvl w:ilvl="4" w:tplc="04160003" w:tentative="1">
+      <w:start w:val="1"/>
+      <w:numFmt w:val="bullet"/>
+      <w:lvlText w:val="o"/>
+      <w:lvlJc w:val="left"/>
+      <w:pPr>
+        <w:ind w:left="3600" w:hanging="360"/>
+      </w:pPr>
+      <w:rPr>
+        <w:rFonts w:ascii="Courier New" w:hAnsi="Courier New" w:cs="Courier New" w:hint="default"/>
+      </w:rPr>
+    </w:lvl>
+    <w:lvl w:ilvl="5" w:tplc="04160005" w:tentative="1">
+      <w:start w:val="1"/>
+      <w:numFmt w:val="bullet"/>
+      <w:lvlText w:val=""/>
+      <w:lvlJc w:val="left"/>
+      <w:pPr>
+        <w:ind w:left="4320" w:hanging="360"/>
+      </w:pPr>
+      <w:rPr>
+        <w:rFonts w:ascii="Wingdings" w:hAnsi="Wingdings" w:hint="default"/>
+      </w:rPr>
+    </w:lvl>
+    <w:lvl w:ilvl="6" w:tplc="04160001" w:tentative="1">
+      <w:start w:val="1"/>
+      <w:numFmt w:val="bullet"/>
+      <w:lvlText w:val=""/>
+      <w:lvlJc w:val="left"/>
+      <w:pPr>
+        <w:ind w:left="5040" w:hanging="360"/>
+      </w:pPr>
+      <w:rPr>
+        <w:rFonts w:ascii="Symbol" w:hAnsi="Symbol" w:hint="default"/>
+      </w:rPr>
+    </w:lvl>
+    <w:lvl w:ilvl="7" w:tplc="04160003" w:tentative="1">
+      <w:start w:val="1"/>
+      <w:numFmt w:val="bullet"/>
+      <w:lvlText w:val="o"/>
+      <w:lvlJc w:val="left"/>
+      <w:pPr>
+        <w:ind w:left="5760" w:hanging="360"/>
+      </w:pPr>
+      <w:rPr>
+        <w:rFonts w:ascii="Courier New" w:hAnsi="Courier New" w:cs="Courier New" w:hint="default"/>
+      </w:rPr>
+    </w:lvl>
+    <w:lvl w:ilvl="8" w:tplc="04160005" w:tentative="1">
+      <w:start w:val="1"/>
+      <w:numFmt w:val="bullet"/>
+      <w:lvlText w:val=""/>
+      <w:lvlJc w:val="left"/>
+      <w:pPr>
+        <w:ind w:left="6480" w:hanging="360"/>
+      </w:pPr>
+      <w:rPr>
+        <w:rFonts w:ascii="Wingdings" w:hAnsi="Wingdings" w:hint="default"/>
+      </w:rPr>
+    </w:lvl>
+  </w:abstractNum>
+  <w:abstractNum w:abstractNumId="4">
+    <w:nsid w:val="6C0B2585"/>
+    <w:multiLevelType w:val="hybridMultilevel"/>
+    <w:tmpl w:val="1CF66950"/>
+    <w:lvl w:ilvl="0" w:tplc="04160001">
+      <w:start w:val="1"/>
+      <w:numFmt w:val="bullet"/>
+      <w:lvlText w:val=""/>
+      <w:lvlJc w:val="left"/>
+      <w:pPr>
+        <w:ind w:left="720" w:hanging="360"/>
+      </w:pPr>
+      <w:rPr>
+        <w:rFonts w:ascii="Symbol" w:hAnsi="Symbol" w:hint="default"/>
+      </w:rPr>
+    </w:lvl>
+    <w:lvl w:ilvl="1" w:tplc="04160003" w:tentative="1">
+      <w:start w:val="1"/>
+      <w:numFmt w:val="bullet"/>
+      <w:lvlText w:val="o"/>
+      <w:lvlJc w:val="left"/>
+      <w:pPr>
+        <w:ind w:left="1440" w:hanging="360"/>
+      </w:pPr>
+      <w:rPr>
+        <w:rFonts w:ascii="Courier New" w:hAnsi="Courier New" w:cs="Courier New" w:hint="default"/>
+      </w:rPr>
+    </w:lvl>
+    <w:lvl w:ilvl="2" w:tplc="04160005" w:tentative="1">
+      <w:start w:val="1"/>
+      <w:numFmt w:val="bullet"/>
+      <w:lvlText w:val=""/>
+      <w:lvlJc w:val="left"/>
+      <w:pPr>
+        <w:ind w:left="2160" w:hanging="360"/>
+      </w:pPr>
+      <w:rPr>
+        <w:rFonts w:ascii="Wingdings" w:hAnsi="Wingdings" w:hint="default"/>
+      </w:rPr>
+    </w:lvl>
+    <w:lvl w:ilvl="3" w:tplc="04160001" w:tentative="1">
+      <w:start w:val="1"/>
+      <w:numFmt w:val="bullet"/>
+      <w:lvlText w:val=""/>
+      <w:lvlJc w:val="left"/>
+      <w:pPr>
+        <w:ind w:left="2880" w:hanging="360"/>
+      </w:pPr>
+      <w:rPr>
+        <w:rFonts w:ascii="Symbol" w:hAnsi="Symbol" w:hint="default"/>
+      </w:rPr>
+    </w:lvl>
+    <w:lvl w:ilvl="4" w:tplc="04160003" w:tentative="1">
+      <w:start w:val="1"/>
+      <w:numFmt w:val="bullet"/>
+      <w:lvlText w:val="o"/>
+      <w:lvlJc w:val="left"/>
+      <w:pPr>
+        <w:ind w:left="3600" w:hanging="360"/>
+      </w:pPr>
+      <w:rPr>
+        <w:rFonts w:ascii="Courier New" w:hAnsi="Courier New" w:cs="Courier New" w:hint="default"/>
+      </w:rPr>
+    </w:lvl>
+    <w:lvl w:ilvl="5" w:tplc="04160005" w:tentative="1">
+      <w:start w:val="1"/>
+      <w:numFmt w:val="bullet"/>
+      <w:lvlText w:val=""/>
+      <w:lvlJc w:val="left"/>
+      <w:pPr>
+        <w:ind w:left="4320" w:hanging="360"/>
+      </w:pPr>
+      <w:rPr>
+        <w:rFonts w:ascii="Wingdings" w:hAnsi="Wingdings" w:hint="default"/>
+      </w:rPr>
+    </w:lvl>
+    <w:lvl w:ilvl="6" w:tplc="04160001" w:tentative="1">
+      <w:start w:val="1"/>
+      <w:numFmt w:val="bullet"/>
+      <w:lvlText w:val=""/>
+      <w:lvlJc w:val="left"/>
+      <w:pPr>
+        <w:ind w:left="5040" w:hanging="360"/>
+      </w:pPr>
+      <w:rPr>
+        <w:rFonts w:ascii="Symbol" w:hAnsi="Symbol" w:hint="default"/>
+      </w:rPr>
+    </w:lvl>
+    <w:lvl w:ilvl="7" w:tplc="04160003" w:tentative="1">
+      <w:start w:val="1"/>
+      <w:numFmt w:val="bullet"/>
+      <w:lvlText w:val="o"/>
+      <w:lvlJc w:val="left"/>
+      <w:pPr>
+        <w:ind w:left="5760" w:hanging="360"/>
+      </w:pPr>
+      <w:rPr>
+        <w:rFonts w:ascii="Courier New" w:hAnsi="Courier New" w:cs="Courier New" w:hint="default"/>
+      </w:rPr>
+    </w:lvl>
+    <w:lvl w:ilvl="8" w:tplc="04160005" w:tentative="1">
+      <w:start w:val="1"/>
+      <w:numFmt w:val="bullet"/>
+      <w:lvlText w:val=""/>
+      <w:lvlJc w:val="left"/>
+      <w:pPr>
+        <w:ind w:left="6480" w:hanging="360"/>
+      </w:pPr>
+      <w:rPr>
+        <w:rFonts w:ascii="Wingdings" w:hAnsi="Wingdings" w:hint="default"/>
+      </w:rPr>
+    </w:lvl>
+  </w:abstractNum>
   <w:num w:numId="1">
     <w:abstractNumId w:val="0"/>
+  </w:num>
+  <w:num w:numId="2">
+    <w:abstractNumId w:val="4"/>
+  </w:num>
+  <w:num w:numId="3">
+    <w:abstractNumId w:val="2"/>
+  </w:num>
+  <w:num w:numId="4">
+    <w:abstractNumId w:val="1"/>
+  </w:num>
+  <w:num w:numId="5">
+    <w:abstractNumId w:val="3"/>
   </w:num>
 </w:numbering>
 </file>
@@ -4565,6 +8481,36 @@
       <w:szCs w:val="26"/>
     </w:rPr>
   </w:style>
+  <w:style w:type="paragraph" w:styleId="Textodebalo">
+    <w:name w:val="Balloon Text"/>
+    <w:basedOn w:val="Normal"/>
+    <w:link w:val="TextodebaloChar"/>
+    <w:uiPriority w:val="99"/>
+    <w:semiHidden/>
+    <w:unhideWhenUsed/>
+    <w:rsid w:val="0094659C"/>
+    <w:pPr>
+      <w:spacing w:after="0" w:line="240" w:lineRule="auto"/>
+    </w:pPr>
+    <w:rPr>
+      <w:rFonts w:ascii="Tahoma" w:hAnsi="Tahoma" w:cs="Tahoma"/>
+      <w:sz w:val="16"/>
+      <w:szCs w:val="16"/>
+    </w:rPr>
+  </w:style>
+  <w:style w:type="character" w:customStyle="1" w:styleId="TextodebaloChar">
+    <w:name w:val="Texto de balão Char"/>
+    <w:basedOn w:val="Fontepargpadro"/>
+    <w:link w:val="Textodebalo"/>
+    <w:uiPriority w:val="99"/>
+    <w:semiHidden/>
+    <w:rsid w:val="0094659C"/>
+    <w:rPr>
+      <w:rFonts w:ascii="Tahoma" w:hAnsi="Tahoma" w:cs="Tahoma"/>
+      <w:sz w:val="16"/>
+      <w:szCs w:val="16"/>
+    </w:rPr>
+  </w:style>
 </w:styles>
 </file>
 
@@ -4977,6 +8923,36 @@
       <w:szCs w:val="26"/>
     </w:rPr>
   </w:style>
+  <w:style w:type="paragraph" w:styleId="Textodebalo">
+    <w:name w:val="Balloon Text"/>
+    <w:basedOn w:val="Normal"/>
+    <w:link w:val="TextodebaloChar"/>
+    <w:uiPriority w:val="99"/>
+    <w:semiHidden/>
+    <w:unhideWhenUsed/>
+    <w:rsid w:val="0094659C"/>
+    <w:pPr>
+      <w:spacing w:after="0" w:line="240" w:lineRule="auto"/>
+    </w:pPr>
+    <w:rPr>
+      <w:rFonts w:ascii="Tahoma" w:hAnsi="Tahoma" w:cs="Tahoma"/>
+      <w:sz w:val="16"/>
+      <w:szCs w:val="16"/>
+    </w:rPr>
+  </w:style>
+  <w:style w:type="character" w:customStyle="1" w:styleId="TextodebaloChar">
+    <w:name w:val="Texto de balão Char"/>
+    <w:basedOn w:val="Fontepargpadro"/>
+    <w:link w:val="Textodebalo"/>
+    <w:uiPriority w:val="99"/>
+    <w:semiHidden/>
+    <w:rsid w:val="0094659C"/>
+    <w:rPr>
+      <w:rFonts w:ascii="Tahoma" w:hAnsi="Tahoma" w:cs="Tahoma"/>
+      <w:sz w:val="16"/>
+      <w:szCs w:val="16"/>
+    </w:rPr>
+  </w:style>
 </w:styles>
 </file>
 

</xml_diff>